<commit_message>
updated to 2023 template
</commit_message>
<xml_diff>
--- a/static/files/cv-nfr_style.docx
+++ b/static/files/cv-nfr_style.docx
@@ -1,6 +1,6 @@
 
 <file path=word/document.xml><?xml version="1.0" encoding="utf-8"?>
-<w:document xmlns:wpc="http://schemas.microsoft.com/office/word/2010/wordprocessingCanvas" xmlns:cx="http://schemas.microsoft.com/office/drawing/2014/chartex" xmlns:cx1="http://schemas.microsoft.com/office/drawing/2015/9/8/chartex" xmlns:cx2="http://schemas.microsoft.com/office/drawing/2015/10/21/chartex" xmlns:cx3="http://schemas.microsoft.com/office/drawing/2016/5/9/chartex" xmlns:cx4="http://schemas.microsoft.com/office/drawing/2016/5/10/chartex" xmlns:cx5="http://schemas.microsoft.com/office/drawing/2016/5/11/chartex" xmlns:cx6="http://schemas.microsoft.com/office/drawing/2016/5/12/chartex" xmlns:cx7="http://schemas.microsoft.com/office/drawing/2016/5/13/chartex" xmlns:cx8="http://schemas.microsoft.com/office/drawing/2016/5/14/chartex" xmlns:mc="http://schemas.openxmlformats.org/markup-compatibility/2006" xmlns:aink="http://schemas.microsoft.com/office/drawing/2016/ink" xmlns:am3d="http://schemas.microsoft.com/office/drawing/2017/model3d" xmlns:o="urn:schemas-microsoft-com:office:office" xmlns:r="http://schemas.openxmlformats.org/officeDocument/2006/relationships" xmlns:m="http://schemas.openxmlformats.org/officeDocument/2006/math" xmlns:v="urn:schemas-microsoft-com:vml" xmlns:wp14="http://schemas.microsoft.com/office/word/2010/wordprocessingDrawing" xmlns:wp="http://schemas.openxmlformats.org/drawingml/2006/wordprocessingDrawing" xmlns:w10="urn:schemas-microsoft-com:office:word" xmlns:w="http://schemas.openxmlformats.org/wordprocessingml/2006/main" xmlns:w14="http://schemas.microsoft.com/office/word/2010/wordml" xmlns:w15="http://schemas.microsoft.com/office/word/2012/wordml" xmlns:w16cex="http://schemas.microsoft.com/office/word/2018/wordml/cex" xmlns:w16cid="http://schemas.microsoft.com/office/word/2016/wordml/cid" xmlns:w16="http://schemas.microsoft.com/office/word/2018/wordml" xmlns:w16sdtdh="http://schemas.microsoft.com/office/word/2020/wordml/sdtdatahash" xmlns:w16se="http://schemas.microsoft.com/office/word/2015/wordml/symex" xmlns:wpg="http://schemas.microsoft.com/office/word/2010/wordprocessingGroup" xmlns:wpi="http://schemas.microsoft.com/office/word/2010/wordprocessingInk" xmlns:wne="http://schemas.microsoft.com/office/word/2006/wordml" xmlns:wps="http://schemas.microsoft.com/office/word/2010/wordprocessingShape" mc:Ignorable="w14 w15 w16se w16cid w16 w16cex w16sdtdh wp14">
+<w:document xmlns:wpc="http://schemas.microsoft.com/office/word/2010/wordprocessingCanvas" xmlns:cx="http://schemas.microsoft.com/office/drawing/2014/chartex" xmlns:cx1="http://schemas.microsoft.com/office/drawing/2015/9/8/chartex" xmlns:cx2="http://schemas.microsoft.com/office/drawing/2015/10/21/chartex" xmlns:cx3="http://schemas.microsoft.com/office/drawing/2016/5/9/chartex" xmlns:cx4="http://schemas.microsoft.com/office/drawing/2016/5/10/chartex" xmlns:cx5="http://schemas.microsoft.com/office/drawing/2016/5/11/chartex" xmlns:cx6="http://schemas.microsoft.com/office/drawing/2016/5/12/chartex" xmlns:cx7="http://schemas.microsoft.com/office/drawing/2016/5/13/chartex" xmlns:cx8="http://schemas.microsoft.com/office/drawing/2016/5/14/chartex" xmlns:mc="http://schemas.openxmlformats.org/markup-compatibility/2006" xmlns:aink="http://schemas.microsoft.com/office/drawing/2016/ink" xmlns:am3d="http://schemas.microsoft.com/office/drawing/2017/model3d" xmlns:o="urn:schemas-microsoft-com:office:office" xmlns:oel="http://schemas.microsoft.com/office/2019/extlst" xmlns:r="http://schemas.openxmlformats.org/officeDocument/2006/relationships" xmlns:m="http://schemas.openxmlformats.org/officeDocument/2006/math" xmlns:v="urn:schemas-microsoft-com:vml" xmlns:wp14="http://schemas.microsoft.com/office/word/2010/wordprocessingDrawing" xmlns:wp="http://schemas.openxmlformats.org/drawingml/2006/wordprocessingDrawing" xmlns:w10="urn:schemas-microsoft-com:office:word" xmlns:w="http://schemas.openxmlformats.org/wordprocessingml/2006/main" xmlns:w14="http://schemas.microsoft.com/office/word/2010/wordml" xmlns:w15="http://schemas.microsoft.com/office/word/2012/wordml" xmlns:w16cex="http://schemas.microsoft.com/office/word/2018/wordml/cex" xmlns:w16cid="http://schemas.microsoft.com/office/word/2016/wordml/cid" xmlns:w16="http://schemas.microsoft.com/office/word/2018/wordml" xmlns:w16sdtdh="http://schemas.microsoft.com/office/word/2020/wordml/sdtdatahash" xmlns:w16se="http://schemas.microsoft.com/office/word/2015/wordml/symex" xmlns:wpg="http://schemas.microsoft.com/office/word/2010/wordprocessingGroup" xmlns:wpi="http://schemas.microsoft.com/office/word/2010/wordprocessingInk" xmlns:wne="http://schemas.microsoft.com/office/word/2006/wordml" xmlns:wps="http://schemas.microsoft.com/office/word/2010/wordprocessingShape" mc:Ignorable="w14 w15 w16se w16cid w16 w16cex w16sdtdh wp14">
   <w:body>
     <w:p>
       <w:pPr>
@@ -44,24 +44,25 @@
     </w:p>
     <w:tbl>
       <w:tblPr>
-        <w:tblW w:w="0" w:type="auto"/>
+        <w:tblW w:w="10065" w:type="dxa"/>
+        <w:tblInd w:w="-10" w:type="dxa"/>
         <w:tblLayout w:type="fixed"/>
         <w:tblLook w:val="04A0" w:firstRow="1" w:lastRow="0" w:firstColumn="1" w:lastColumn="0" w:noHBand="0" w:noVBand="1"/>
       </w:tblPr>
       <w:tblGrid>
-        <w:gridCol w:w="3168"/>
-        <w:gridCol w:w="4608"/>
-        <w:gridCol w:w="1080"/>
-        <w:gridCol w:w="1080"/>
+        <w:gridCol w:w="3231"/>
+        <w:gridCol w:w="4685"/>
+        <w:gridCol w:w="1096"/>
+        <w:gridCol w:w="1053"/>
       </w:tblGrid>
       <w:tr>
         <w:trPr>
           <w:cantSplit/>
-          <w:trHeight w:hRule="exact" w:val="360"/>
+          <w:trHeight w:hRule="exact" w:val="392"/>
         </w:trPr>
         <w:tc>
           <w:tcPr>
-            <w:tcW w:w="3168" w:type="dxa"/>
+            <w:tcW w:w="3231" w:type="dxa"/>
             <w:tcBorders>
               <w:top w:val="single" w:sz="8" w:space="0" w:color="666666"/>
               <w:left w:val="single" w:sz="8" w:space="0" w:color="666666"/>
@@ -94,7 +95,7 @@
         </w:tc>
         <w:tc>
           <w:tcPr>
-            <w:tcW w:w="6768" w:type="dxa"/>
+            <w:tcW w:w="6834" w:type="dxa"/>
             <w:gridSpan w:val="3"/>
             <w:tcBorders>
               <w:top w:val="single" w:sz="8" w:space="0" w:color="666666"/>
@@ -130,11 +131,11 @@
       <w:tr>
         <w:trPr>
           <w:cantSplit/>
-          <w:trHeight w:hRule="exact" w:val="360"/>
+          <w:trHeight w:hRule="exact" w:val="392"/>
         </w:trPr>
         <w:tc>
           <w:tcPr>
-            <w:tcW w:w="3168" w:type="dxa"/>
+            <w:tcW w:w="3231" w:type="dxa"/>
             <w:tcBorders>
               <w:top w:val="single" w:sz="8" w:space="0" w:color="666666"/>
               <w:left w:val="single" w:sz="8" w:space="0" w:color="666666"/>
@@ -167,7 +168,7 @@
         </w:tc>
         <w:tc>
           <w:tcPr>
-            <w:tcW w:w="4608" w:type="dxa"/>
+            <w:tcW w:w="4685" w:type="dxa"/>
             <w:tcBorders>
               <w:top w:val="single" w:sz="8" w:space="0" w:color="666666"/>
               <w:left w:val="single" w:sz="8" w:space="0" w:color="666666"/>
@@ -200,7 +201,7 @@
         </w:tc>
         <w:tc>
           <w:tcPr>
-            <w:tcW w:w="1080" w:type="dxa"/>
+            <w:tcW w:w="1096" w:type="dxa"/>
             <w:tcBorders>
               <w:top w:val="single" w:sz="8" w:space="0" w:color="666666"/>
               <w:left w:val="single" w:sz="8" w:space="0" w:color="666666"/>
@@ -233,7 +234,7 @@
         </w:tc>
         <w:tc>
           <w:tcPr>
-            <w:tcW w:w="1080" w:type="dxa"/>
+            <w:tcW w:w="1053" w:type="dxa"/>
             <w:tcBorders>
               <w:top w:val="single" w:sz="8" w:space="0" w:color="666666"/>
               <w:left w:val="single" w:sz="8" w:space="0" w:color="666666"/>
@@ -268,11 +269,11 @@
       <w:tr>
         <w:trPr>
           <w:cantSplit/>
-          <w:trHeight w:hRule="exact" w:val="360"/>
+          <w:trHeight w:hRule="exact" w:val="392"/>
         </w:trPr>
         <w:tc>
           <w:tcPr>
-            <w:tcW w:w="3168" w:type="dxa"/>
+            <w:tcW w:w="3231" w:type="dxa"/>
             <w:tcBorders>
               <w:top w:val="single" w:sz="8" w:space="0" w:color="666666"/>
               <w:left w:val="single" w:sz="8" w:space="0" w:color="666666"/>
@@ -305,7 +306,7 @@
         </w:tc>
         <w:tc>
           <w:tcPr>
-            <w:tcW w:w="6768" w:type="dxa"/>
+            <w:tcW w:w="6834" w:type="dxa"/>
             <w:gridSpan w:val="3"/>
             <w:tcBorders>
               <w:top w:val="single" w:sz="8" w:space="0" w:color="666666"/>
@@ -341,11 +342,11 @@
       <w:tr>
         <w:trPr>
           <w:cantSplit/>
-          <w:trHeight w:hRule="exact" w:val="720"/>
+          <w:trHeight w:hRule="exact" w:val="786"/>
         </w:trPr>
         <w:tc>
           <w:tcPr>
-            <w:tcW w:w="3168" w:type="dxa"/>
+            <w:tcW w:w="3231" w:type="dxa"/>
             <w:tcBorders>
               <w:top w:val="single" w:sz="8" w:space="0" w:color="666666"/>
               <w:left w:val="single" w:sz="8" w:space="0" w:color="666666"/>
@@ -387,7 +388,7 @@
         </w:tc>
         <w:tc>
           <w:tcPr>
-            <w:tcW w:w="6768" w:type="dxa"/>
+            <w:tcW w:w="6834" w:type="dxa"/>
             <w:gridSpan w:val="3"/>
             <w:tcBorders>
               <w:top w:val="single" w:sz="8" w:space="0" w:color="666666"/>
@@ -423,11 +424,11 @@
       <w:tr>
         <w:trPr>
           <w:cantSplit/>
-          <w:trHeight w:hRule="exact" w:val="360"/>
+          <w:trHeight w:hRule="exact" w:val="392"/>
         </w:trPr>
         <w:tc>
           <w:tcPr>
-            <w:tcW w:w="3168" w:type="dxa"/>
+            <w:tcW w:w="3231" w:type="dxa"/>
             <w:tcBorders>
               <w:top w:val="single" w:sz="8" w:space="0" w:color="666666"/>
               <w:left w:val="single" w:sz="8" w:space="0" w:color="666666"/>
@@ -460,7 +461,7 @@
         </w:tc>
         <w:tc>
           <w:tcPr>
-            <w:tcW w:w="6768" w:type="dxa"/>
+            <w:tcW w:w="6834" w:type="dxa"/>
             <w:gridSpan w:val="3"/>
             <w:tcBorders>
               <w:top w:val="single" w:sz="8" w:space="0" w:color="666666"/>
@@ -1580,13 +1581,13 @@
     </w:p>
     <w:tbl>
       <w:tblPr>
-        <w:tblW w:w="0" w:type="auto"/>
+        <w:tblW w:w="8595" w:type="dxa"/>
         <w:jc w:val="center"/>
         <w:tblLayout w:type="fixed"/>
         <w:tblLook w:val="04A0" w:firstRow="1" w:lastRow="0" w:firstColumn="1" w:lastColumn="0" w:noHBand="0" w:noVBand="1"/>
       </w:tblPr>
       <w:tblGrid>
-        <w:gridCol w:w="1728"/>
+        <w:gridCol w:w="243"/>
         <w:gridCol w:w="8352"/>
       </w:tblGrid>
       <w:tr>
@@ -1597,7 +1598,7 @@
         </w:trPr>
         <w:tc>
           <w:tcPr>
-            <w:tcW w:w="1728" w:type="dxa"/>
+            <w:tcW w:w="243" w:type="dxa"/>
             <w:tcBorders>
               <w:top w:val="single" w:sz="8" w:space="0" w:color="666666"/>
               <w:left w:val="single" w:sz="8" w:space="0" w:color="666666"/>
@@ -1662,33 +1663,34 @@
         </w:trPr>
         <w:tc>
           <w:tcPr>
-            <w:tcW w:w="1728" w:type="dxa"/>
-            <w:tcBorders>
-              <w:top w:val="single" w:sz="8" w:space="0" w:color="666666"/>
-              <w:left w:val="single" w:sz="8" w:space="0" w:color="666666"/>
-              <w:bottom w:val="single" w:sz="8" w:space="0" w:color="666666"/>
-              <w:right w:val="single" w:sz="8" w:space="0" w:color="666666"/>
-            </w:tcBorders>
-            <w:shd w:val="clear" w:color="auto" w:fill="FFFFFF"/>
-            <w:tcMar>
-              <w:top w:w="0" w:type="dxa"/>
-              <w:left w:w="0" w:type="dxa"/>
-              <w:bottom w:w="0" w:type="dxa"/>
-              <w:right w:w="0" w:type="dxa"/>
-            </w:tcMar>
-            <w:vAlign w:val="center"/>
-          </w:tcPr>
-          <w:p>
-            <w:pPr>
-              <w:spacing w:before="40" w:after="40"/>
-              <w:ind w:left="100" w:right="100"/>
-            </w:pPr>
-            <w:r>
-              <w:rPr>
-                <w:rFonts w:ascii="Calibri" w:eastAsia="Calibri" w:hAnsi="Calibri" w:cs="Calibri"/>
-                <w:color w:val="111111"/>
-                <w:szCs w:val="22"/>
-              </w:rPr>
+            <w:tcW w:w="243" w:type="dxa"/>
+            <w:tcBorders>
+              <w:top w:val="single" w:sz="8" w:space="0" w:color="666666"/>
+              <w:left w:val="single" w:sz="8" w:space="0" w:color="666666"/>
+              <w:bottom w:val="single" w:sz="8" w:space="0" w:color="666666"/>
+              <w:right w:val="single" w:sz="8" w:space="0" w:color="666666"/>
+            </w:tcBorders>
+            <w:shd w:val="clear" w:color="auto" w:fill="FFFFFF"/>
+            <w:tcMar>
+              <w:top w:w="0" w:type="dxa"/>
+              <w:left w:w="0" w:type="dxa"/>
+              <w:bottom w:w="0" w:type="dxa"/>
+              <w:right w:w="0" w:type="dxa"/>
+            </w:tcMar>
+            <w:vAlign w:val="center"/>
+          </w:tcPr>
+          <w:p>
+            <w:pPr>
+              <w:spacing w:before="40" w:after="40"/>
+              <w:ind w:left="100" w:right="100"/>
+            </w:pPr>
+            <w:r>
+              <w:rPr>
+                <w:rFonts w:ascii="Calibri" w:eastAsia="Calibri" w:hAnsi="Calibri" w:cs="Calibri"/>
+                <w:color w:val="111111"/>
+                <w:szCs w:val="22"/>
+              </w:rPr>
+              <w:lastRenderedPageBreak/>
               <w:t>2020-2026</w:t>
             </w:r>
           </w:p>
@@ -1735,34 +1737,33 @@
         </w:trPr>
         <w:tc>
           <w:tcPr>
-            <w:tcW w:w="1728" w:type="dxa"/>
-            <w:tcBorders>
-              <w:top w:val="single" w:sz="8" w:space="0" w:color="666666"/>
-              <w:left w:val="single" w:sz="8" w:space="0" w:color="666666"/>
-              <w:bottom w:val="single" w:sz="8" w:space="0" w:color="666666"/>
-              <w:right w:val="single" w:sz="8" w:space="0" w:color="666666"/>
-            </w:tcBorders>
-            <w:shd w:val="clear" w:color="auto" w:fill="FFFFFF"/>
-            <w:tcMar>
-              <w:top w:w="0" w:type="dxa"/>
-              <w:left w:w="0" w:type="dxa"/>
-              <w:bottom w:w="0" w:type="dxa"/>
-              <w:right w:w="0" w:type="dxa"/>
-            </w:tcMar>
-            <w:vAlign w:val="center"/>
-          </w:tcPr>
-          <w:p>
-            <w:pPr>
-              <w:spacing w:before="40" w:after="40"/>
-              <w:ind w:left="100" w:right="100"/>
-            </w:pPr>
-            <w:r>
-              <w:rPr>
-                <w:rFonts w:ascii="Calibri" w:eastAsia="Calibri" w:hAnsi="Calibri" w:cs="Calibri"/>
-                <w:color w:val="111111"/>
-                <w:szCs w:val="22"/>
-              </w:rPr>
-              <w:lastRenderedPageBreak/>
+            <w:tcW w:w="243" w:type="dxa"/>
+            <w:tcBorders>
+              <w:top w:val="single" w:sz="8" w:space="0" w:color="666666"/>
+              <w:left w:val="single" w:sz="8" w:space="0" w:color="666666"/>
+              <w:bottom w:val="single" w:sz="8" w:space="0" w:color="666666"/>
+              <w:right w:val="single" w:sz="8" w:space="0" w:color="666666"/>
+            </w:tcBorders>
+            <w:shd w:val="clear" w:color="auto" w:fill="FFFFFF"/>
+            <w:tcMar>
+              <w:top w:w="0" w:type="dxa"/>
+              <w:left w:w="0" w:type="dxa"/>
+              <w:bottom w:w="0" w:type="dxa"/>
+              <w:right w:w="0" w:type="dxa"/>
+            </w:tcMar>
+            <w:vAlign w:val="center"/>
+          </w:tcPr>
+          <w:p>
+            <w:pPr>
+              <w:spacing w:before="40" w:after="40"/>
+              <w:ind w:left="100" w:right="100"/>
+            </w:pPr>
+            <w:r>
+              <w:rPr>
+                <w:rFonts w:ascii="Calibri" w:eastAsia="Calibri" w:hAnsi="Calibri" w:cs="Calibri"/>
+                <w:color w:val="111111"/>
+                <w:szCs w:val="22"/>
+              </w:rPr>
               <w:t>2019-2021</w:t>
             </w:r>
           </w:p>
@@ -1809,7 +1810,7 @@
         </w:trPr>
         <w:tc>
           <w:tcPr>
-            <w:tcW w:w="1728" w:type="dxa"/>
+            <w:tcW w:w="243" w:type="dxa"/>
             <w:tcBorders>
               <w:top w:val="single" w:sz="8" w:space="0" w:color="666666"/>
               <w:left w:val="single" w:sz="8" w:space="0" w:color="666666"/>
@@ -1882,7 +1883,7 @@
         </w:trPr>
         <w:tc>
           <w:tcPr>
-            <w:tcW w:w="1728" w:type="dxa"/>
+            <w:tcW w:w="243" w:type="dxa"/>
             <w:tcBorders>
               <w:top w:val="single" w:sz="8" w:space="0" w:color="666666"/>
               <w:left w:val="single" w:sz="8" w:space="0" w:color="666666"/>
@@ -1955,7 +1956,7 @@
         </w:trPr>
         <w:tc>
           <w:tcPr>
-            <w:tcW w:w="1728" w:type="dxa"/>
+            <w:tcW w:w="243" w:type="dxa"/>
             <w:tcBorders>
               <w:top w:val="single" w:sz="8" w:space="0" w:color="666666"/>
               <w:left w:val="single" w:sz="8" w:space="0" w:color="666666"/>
@@ -2028,7 +2029,7 @@
         </w:trPr>
         <w:tc>
           <w:tcPr>
-            <w:tcW w:w="1728" w:type="dxa"/>
+            <w:tcW w:w="243" w:type="dxa"/>
             <w:tcBorders>
               <w:top w:val="single" w:sz="8" w:space="0" w:color="666666"/>
               <w:left w:val="single" w:sz="8" w:space="0" w:color="666666"/>
@@ -2101,7 +2102,7 @@
         </w:trPr>
         <w:tc>
           <w:tcPr>
-            <w:tcW w:w="1728" w:type="dxa"/>
+            <w:tcW w:w="243" w:type="dxa"/>
             <w:tcBorders>
               <w:top w:val="single" w:sz="8" w:space="0" w:color="666666"/>
               <w:left w:val="single" w:sz="8" w:space="0" w:color="666666"/>
@@ -2174,7 +2175,7 @@
         </w:trPr>
         <w:tc>
           <w:tcPr>
-            <w:tcW w:w="1728" w:type="dxa"/>
+            <w:tcW w:w="243" w:type="dxa"/>
             <w:tcBorders>
               <w:top w:val="single" w:sz="8" w:space="0" w:color="666666"/>
               <w:left w:val="single" w:sz="8" w:space="0" w:color="666666"/>
@@ -2247,7 +2248,7 @@
         </w:trPr>
         <w:tc>
           <w:tcPr>
-            <w:tcW w:w="1728" w:type="dxa"/>
+            <w:tcW w:w="243" w:type="dxa"/>
             <w:tcBorders>
               <w:top w:val="single" w:sz="8" w:space="0" w:color="666666"/>
               <w:left w:val="single" w:sz="8" w:space="0" w:color="666666"/>
@@ -2320,7 +2321,7 @@
         </w:trPr>
         <w:tc>
           <w:tcPr>
-            <w:tcW w:w="1728" w:type="dxa"/>
+            <w:tcW w:w="243" w:type="dxa"/>
             <w:tcBorders>
               <w:top w:val="single" w:sz="8" w:space="0" w:color="666666"/>
               <w:left w:val="single" w:sz="8" w:space="0" w:color="666666"/>
@@ -2393,7 +2394,7 @@
         </w:trPr>
         <w:tc>
           <w:tcPr>
-            <w:tcW w:w="1728" w:type="dxa"/>
+            <w:tcW w:w="243" w:type="dxa"/>
             <w:tcBorders>
               <w:top w:val="single" w:sz="8" w:space="0" w:color="666666"/>
               <w:left w:val="single" w:sz="8" w:space="0" w:color="666666"/>
@@ -2466,7 +2467,7 @@
         </w:trPr>
         <w:tc>
           <w:tcPr>
-            <w:tcW w:w="1728" w:type="dxa"/>
+            <w:tcW w:w="243" w:type="dxa"/>
             <w:tcBorders>
               <w:top w:val="single" w:sz="8" w:space="0" w:color="666666"/>
               <w:left w:val="single" w:sz="8" w:space="0" w:color="666666"/>
@@ -2539,7 +2540,7 @@
         </w:trPr>
         <w:tc>
           <w:tcPr>
-            <w:tcW w:w="1728" w:type="dxa"/>
+            <w:tcW w:w="243" w:type="dxa"/>
             <w:tcBorders>
               <w:top w:val="single" w:sz="8" w:space="0" w:color="666666"/>
               <w:left w:val="single" w:sz="8" w:space="0" w:color="666666"/>
@@ -3903,6 +3904,11 @@
             <w:pPr>
               <w:spacing w:before="40" w:after="40"/>
               <w:ind w:left="100" w:right="100"/>
+              <w:rPr>
+                <w:rFonts w:ascii="Calibri" w:eastAsia="Calibri" w:hAnsi="Calibri" w:cs="Calibri"/>
+                <w:color w:val="111111"/>
+                <w:szCs w:val="22"/>
+              </w:rPr>
             </w:pPr>
             <w:r>
               <w:rPr>
@@ -3913,6 +3919,7 @@
               <w:t>2015-</w:t>
             </w:r>
           </w:p>
+          <w:p/>
         </w:tc>
         <w:tc>
           <w:tcPr>
@@ -6023,9 +6030,6 @@
     <w:p>
       <w:pPr>
         <w:pStyle w:val="Brdtekst"/>
-        <w:rPr>
-          <w:lang w:val="nb-NO"/>
-        </w:rPr>
       </w:pPr>
       <w:r>
         <w:t xml:space="preserve">[2] T. Bøe, B. Sivertsen, E. Heiervang, et al. “Socioeconomic Status and Child Mental Health: The Role of Parental Emotional Well-Being and Parenting Practices”. In: </w:t>
@@ -6039,33 +6043,18 @@
       <w:r>
         <w:t xml:space="preserve"> 42.5 (2014). </w:t>
       </w:r>
-      <w:proofErr w:type="spellStart"/>
-      <w:r>
-        <w:rPr>
-          <w:lang w:val="nb-NO"/>
-        </w:rPr>
-        <w:t>DOI</w:t>
-      </w:r>
-      <w:proofErr w:type="spellEnd"/>
-      <w:r>
-        <w:rPr>
-          <w:lang w:val="nb-NO"/>
-        </w:rPr>
-        <w:t xml:space="preserve">: </w:t>
+      <w:r>
+        <w:t xml:space="preserve">DOI: </w:t>
       </w:r>
       <w:hyperlink r:id="rId12">
         <w:r>
           <w:rPr>
             <w:rStyle w:val="Hyperkobling"/>
-            <w:lang w:val="nb-NO"/>
           </w:rPr>
           <w:t>10/f57qhw</w:t>
         </w:r>
       </w:hyperlink>
       <w:r>
-        <w:rPr>
-          <w:lang w:val="nb-NO"/>
-        </w:rPr>
         <w:t>.</w:t>
       </w:r>
     </w:p>
@@ -6074,24 +6063,15 @@
         <w:pStyle w:val="Brdtekst"/>
       </w:pPr>
       <w:r>
-        <w:rPr>
-          <w:lang w:val="nb-NO"/>
-        </w:rPr>
-        <w:t xml:space="preserve">[3] T. Bøe, K. J. </w:t>
+        <w:t xml:space="preserve">[3] T. </w:t>
       </w:r>
       <w:proofErr w:type="spellStart"/>
       <w:r>
-        <w:rPr>
-          <w:lang w:val="nb-NO"/>
-        </w:rPr>
-        <w:t>Petrie</w:t>
+        <w:t>Bøe</w:t>
       </w:r>
       <w:proofErr w:type="spellEnd"/>
       <w:r>
-        <w:rPr>
-          <w:lang w:val="nb-NO"/>
-        </w:rPr>
-        <w:t>, B. Sivertsen, et al. </w:t>
+        <w:t>, K. J. Petrie, B. Sivertsen, et al. </w:t>
       </w:r>
       <w:r>
         <w:t xml:space="preserve">“Interplay of Subjective and Objective Economic Well-Being on the Mental Health of Norwegian Adolescents”. In: </w:t>
@@ -6807,7 +6787,13 @@
         <w:pStyle w:val="Brdtekst"/>
       </w:pPr>
       <w:r>
-        <w:t xml:space="preserve">[8] S. A. Nilsen, K. Breivik, B. Wold, et al. “Divorce and Family Structure in Norway: Associations </w:t>
+        <w:rPr>
+          <w:lang w:val="nb-NO"/>
+        </w:rPr>
+        <w:t>[8] S. A. Nilsen, K. Breivik, B. Wold, et al. </w:t>
+      </w:r>
+      <w:r>
+        <w:t xml:space="preserve">“Divorce and Family Structure in Norway: Associations </w:t>
       </w:r>
       <w:proofErr w:type="gramStart"/>
       <w:r>
@@ -6843,7 +6829,13 @@
         <w:pStyle w:val="Brdtekst"/>
       </w:pPr>
       <w:r>
-        <w:t xml:space="preserve">[9] L. B. Sandtorv, S. K. E. Fevang, S. A. Nilsen, et al. “Symptoms Associated </w:t>
+        <w:rPr>
+          <w:lang w:val="nb-NO"/>
+        </w:rPr>
+        <w:t>[9] L. B. Sandtorv, S. K. E. Fevang, S. A. Nilsen, et al. </w:t>
+      </w:r>
+      <w:r>
+        <w:t xml:space="preserve">“Symptoms Associated </w:t>
       </w:r>
       <w:proofErr w:type="gramStart"/>
       <w:r>
@@ -6905,9 +6897,6 @@
     <w:p>
       <w:pPr>
         <w:pStyle w:val="Brdtekst"/>
-        <w:rPr>
-          <w:lang w:val="nb-NO"/>
-        </w:rPr>
       </w:pPr>
       <w:r>
         <w:t xml:space="preserve">[11] S. </w:t>
@@ -6929,33 +6918,18 @@
       <w:r>
         <w:t xml:space="preserve"> 46.1 (2018). </w:t>
       </w:r>
-      <w:proofErr w:type="spellStart"/>
-      <w:r>
-        <w:rPr>
-          <w:lang w:val="nb-NO"/>
-        </w:rPr>
-        <w:t>DOI</w:t>
-      </w:r>
-      <w:proofErr w:type="spellEnd"/>
-      <w:r>
-        <w:rPr>
-          <w:lang w:val="nb-NO"/>
-        </w:rPr>
-        <w:t xml:space="preserve">: </w:t>
+      <w:r>
+        <w:t xml:space="preserve">DOI: </w:t>
       </w:r>
       <w:hyperlink r:id="rId33">
         <w:r>
           <w:rPr>
             <w:rStyle w:val="Hyperkobling"/>
-            <w:lang w:val="nb-NO"/>
           </w:rPr>
           <w:t>10/gdb7kc</w:t>
         </w:r>
       </w:hyperlink>
       <w:r>
-        <w:rPr>
-          <w:lang w:val="nb-NO"/>
-        </w:rPr>
         <w:t>.</w:t>
       </w:r>
     </w:p>
@@ -6964,51 +6938,22 @@
         <w:pStyle w:val="Brdtekst"/>
       </w:pPr>
       <w:r>
-        <w:rPr>
-          <w:lang w:val="nb-NO"/>
-        </w:rPr>
         <w:t xml:space="preserve">[12] S. C. </w:t>
       </w:r>
       <w:proofErr w:type="spellStart"/>
       <w:r>
-        <w:rPr>
-          <w:lang w:val="nb-NO"/>
-        </w:rPr>
         <w:t>Smid</w:t>
       </w:r>
       <w:proofErr w:type="spellEnd"/>
       <w:r>
-        <w:rPr>
-          <w:lang w:val="nb-NO"/>
-        </w:rPr>
-        <w:t xml:space="preserve">, J. J. </w:t>
+        <w:t xml:space="preserve">, J. J. Hox, E. R. </w:t>
       </w:r>
       <w:proofErr w:type="spellStart"/>
       <w:r>
-        <w:rPr>
-          <w:lang w:val="nb-NO"/>
-        </w:rPr>
-        <w:t>Hox</w:t>
+        <w:t>Heiervang</w:t>
       </w:r>
       <w:proofErr w:type="spellEnd"/>
       <w:r>
-        <w:rPr>
-          <w:lang w:val="nb-NO"/>
-        </w:rPr>
-        <w:t xml:space="preserve">, E. R. </w:t>
-      </w:r>
-      <w:proofErr w:type="spellStart"/>
-      <w:r>
-        <w:rPr>
-          <w:lang w:val="nb-NO"/>
-        </w:rPr>
-        <w:t>Heiervang</w:t>
-      </w:r>
-      <w:proofErr w:type="spellEnd"/>
-      <w:r>
-        <w:rPr>
-          <w:lang w:val="nb-NO"/>
-        </w:rPr>
         <w:t>, et al. </w:t>
       </w:r>
       <w:r>
@@ -7038,9 +6983,6 @@
     <w:p>
       <w:pPr>
         <w:pStyle w:val="Brdtekst"/>
-        <w:rPr>
-          <w:lang w:val="nb-NO"/>
-        </w:rPr>
       </w:pPr>
       <w:r>
         <w:t xml:space="preserve">[13] T. Bøe, A. S. Serlachius, B. Sivertsen, et al. “Cumulative Effects of Negative Life Events and Family Stress on Children’s Mental Health: The Bergen Child Study”. In: </w:t>
@@ -7054,25 +6996,13 @@
       <w:r>
         <w:t xml:space="preserve"> (2017). </w:t>
       </w:r>
-      <w:proofErr w:type="spellStart"/>
-      <w:r>
-        <w:rPr>
-          <w:lang w:val="nb-NO"/>
-        </w:rPr>
-        <w:t>DOI</w:t>
-      </w:r>
-      <w:proofErr w:type="spellEnd"/>
-      <w:r>
-        <w:rPr>
-          <w:lang w:val="nb-NO"/>
-        </w:rPr>
-        <w:t xml:space="preserve">: </w:t>
+      <w:r>
+        <w:t xml:space="preserve">DOI: </w:t>
       </w:r>
       <w:hyperlink r:id="rId35">
         <w:r>
           <w:rPr>
             <w:rStyle w:val="Hyperkobling"/>
-            <w:lang w:val="nb-NO"/>
           </w:rPr>
           <w:t>10/</w:t>
         </w:r>
@@ -7080,16 +7010,12 @@
         <w:r>
           <w:rPr>
             <w:rStyle w:val="Hyperkobling"/>
-            <w:lang w:val="nb-NO"/>
           </w:rPr>
           <w:t>gcxfvb</w:t>
         </w:r>
         <w:proofErr w:type="spellEnd"/>
       </w:hyperlink>
       <w:r>
-        <w:rPr>
-          <w:lang w:val="nb-NO"/>
-        </w:rPr>
         <w:t>.</w:t>
       </w:r>
     </w:p>
@@ -7098,10 +7024,23 @@
         <w:pStyle w:val="Brdtekst"/>
       </w:pPr>
       <w:r>
-        <w:rPr>
-          <w:lang w:val="nb-NO"/>
-        </w:rPr>
-        <w:t>[14] T. Bøe, J. C. Skogen, B. Sivertsen, et al. </w:t>
+        <w:t xml:space="preserve">[14] T. </w:t>
+      </w:r>
+      <w:proofErr w:type="spellStart"/>
+      <w:r>
+        <w:t>Bøe</w:t>
+      </w:r>
+      <w:proofErr w:type="spellEnd"/>
+      <w:r>
+        <w:t xml:space="preserve">, J. C. </w:t>
+      </w:r>
+      <w:proofErr w:type="spellStart"/>
+      <w:r>
+        <w:t>Skogen</w:t>
+      </w:r>
+      <w:proofErr w:type="spellEnd"/>
+      <w:r>
+        <w:t>, B. Sivertsen, et al. </w:t>
       </w:r>
       <w:r>
         <w:t xml:space="preserve">“Economic Volatility in Childhood and Subsequent Adolescent Mental Health Problems: A Longitudinal Population-Based Study of Adolescents”. In: </w:t>
@@ -8724,7 +8663,13 @@
         <w:pStyle w:val="Brdtekst"/>
       </w:pPr>
       <w:r>
-        <w:t xml:space="preserve">[10] T. Bøe, M. Hysing, and S. Øverland. “Socioeconomic Status and Children’s Mental Health Problems — Results </w:t>
+        <w:rPr>
+          <w:lang w:val="nb-NO"/>
+        </w:rPr>
+        <w:t xml:space="preserve">[10] T. Bøe, M. Hysing, and S. Øverland. </w:t>
+      </w:r>
+      <w:r>
+        <w:t xml:space="preserve">“Socioeconomic Status and Children’s Mental Health Problems — Results </w:t>
       </w:r>
       <w:proofErr w:type="gramStart"/>
       <w:r>
@@ -9065,7 +9010,12 @@
       </w:r>
     </w:p>
     <w:sectPr>
-      <w:footerReference w:type="default" r:id="rId61"/>
+      <w:headerReference w:type="even" r:id="rId61"/>
+      <w:headerReference w:type="default" r:id="rId62"/>
+      <w:footerReference w:type="even" r:id="rId63"/>
+      <w:footerReference w:type="default" r:id="rId64"/>
+      <w:headerReference w:type="first" r:id="rId65"/>
+      <w:footerReference w:type="first" r:id="rId66"/>
       <w:pgSz w:w="12240" w:h="15840"/>
       <w:pgMar w:top="1134" w:right="1134" w:bottom="1134" w:left="1134" w:header="708" w:footer="708" w:gutter="0"/>
       <w:cols w:space="708"/>
@@ -9076,7 +9026,7 @@
 </file>
 
 <file path=word/endnotes.xml><?xml version="1.0" encoding="utf-8"?>
-<w:endnotes xmlns:wpc="http://schemas.microsoft.com/office/word/2010/wordprocessingCanvas" xmlns:cx="http://schemas.microsoft.com/office/drawing/2014/chartex" xmlns:cx1="http://schemas.microsoft.com/office/drawing/2015/9/8/chartex" xmlns:cx2="http://schemas.microsoft.com/office/drawing/2015/10/21/chartex" xmlns:cx3="http://schemas.microsoft.com/office/drawing/2016/5/9/chartex" xmlns:cx4="http://schemas.microsoft.com/office/drawing/2016/5/10/chartex" xmlns:cx5="http://schemas.microsoft.com/office/drawing/2016/5/11/chartex" xmlns:cx6="http://schemas.microsoft.com/office/drawing/2016/5/12/chartex" xmlns:cx7="http://schemas.microsoft.com/office/drawing/2016/5/13/chartex" xmlns:cx8="http://schemas.microsoft.com/office/drawing/2016/5/14/chartex" xmlns:mc="http://schemas.openxmlformats.org/markup-compatibility/2006" xmlns:aink="http://schemas.microsoft.com/office/drawing/2016/ink" xmlns:am3d="http://schemas.microsoft.com/office/drawing/2017/model3d" xmlns:o="urn:schemas-microsoft-com:office:office" xmlns:r="http://schemas.openxmlformats.org/officeDocument/2006/relationships" xmlns:m="http://schemas.openxmlformats.org/officeDocument/2006/math" xmlns:v="urn:schemas-microsoft-com:vml" xmlns:wp14="http://schemas.microsoft.com/office/word/2010/wordprocessingDrawing" xmlns:wp="http://schemas.openxmlformats.org/drawingml/2006/wordprocessingDrawing" xmlns:w10="urn:schemas-microsoft-com:office:word" xmlns:w="http://schemas.openxmlformats.org/wordprocessingml/2006/main" xmlns:w14="http://schemas.microsoft.com/office/word/2010/wordml" xmlns:w15="http://schemas.microsoft.com/office/word/2012/wordml" xmlns:w16cex="http://schemas.microsoft.com/office/word/2018/wordml/cex" xmlns:w16cid="http://schemas.microsoft.com/office/word/2016/wordml/cid" xmlns:w16="http://schemas.microsoft.com/office/word/2018/wordml" xmlns:w16sdtdh="http://schemas.microsoft.com/office/word/2020/wordml/sdtdatahash" xmlns:w16se="http://schemas.microsoft.com/office/word/2015/wordml/symex" xmlns:wpg="http://schemas.microsoft.com/office/word/2010/wordprocessingGroup" xmlns:wpi="http://schemas.microsoft.com/office/word/2010/wordprocessingInk" xmlns:wne="http://schemas.microsoft.com/office/word/2006/wordml" xmlns:wps="http://schemas.microsoft.com/office/word/2010/wordprocessingShape" mc:Ignorable="w14 w15 w16se w16cid w16 w16cex w16sdtdh wp14">
+<w:endnotes xmlns:wpc="http://schemas.microsoft.com/office/word/2010/wordprocessingCanvas" xmlns:cx="http://schemas.microsoft.com/office/drawing/2014/chartex" xmlns:cx1="http://schemas.microsoft.com/office/drawing/2015/9/8/chartex" xmlns:cx2="http://schemas.microsoft.com/office/drawing/2015/10/21/chartex" xmlns:cx3="http://schemas.microsoft.com/office/drawing/2016/5/9/chartex" xmlns:cx4="http://schemas.microsoft.com/office/drawing/2016/5/10/chartex" xmlns:cx5="http://schemas.microsoft.com/office/drawing/2016/5/11/chartex" xmlns:cx6="http://schemas.microsoft.com/office/drawing/2016/5/12/chartex" xmlns:cx7="http://schemas.microsoft.com/office/drawing/2016/5/13/chartex" xmlns:cx8="http://schemas.microsoft.com/office/drawing/2016/5/14/chartex" xmlns:mc="http://schemas.openxmlformats.org/markup-compatibility/2006" xmlns:aink="http://schemas.microsoft.com/office/drawing/2016/ink" xmlns:am3d="http://schemas.microsoft.com/office/drawing/2017/model3d" xmlns:o="urn:schemas-microsoft-com:office:office" xmlns:oel="http://schemas.microsoft.com/office/2019/extlst" xmlns:r="http://schemas.openxmlformats.org/officeDocument/2006/relationships" xmlns:m="http://schemas.openxmlformats.org/officeDocument/2006/math" xmlns:v="urn:schemas-microsoft-com:vml" xmlns:wp14="http://schemas.microsoft.com/office/word/2010/wordprocessingDrawing" xmlns:wp="http://schemas.openxmlformats.org/drawingml/2006/wordprocessingDrawing" xmlns:w10="urn:schemas-microsoft-com:office:word" xmlns:w="http://schemas.openxmlformats.org/wordprocessingml/2006/main" xmlns:w14="http://schemas.microsoft.com/office/word/2010/wordml" xmlns:w15="http://schemas.microsoft.com/office/word/2012/wordml" xmlns:w16cex="http://schemas.microsoft.com/office/word/2018/wordml/cex" xmlns:w16cid="http://schemas.microsoft.com/office/word/2016/wordml/cid" xmlns:w16="http://schemas.microsoft.com/office/word/2018/wordml" xmlns:w16sdtdh="http://schemas.microsoft.com/office/word/2020/wordml/sdtdatahash" xmlns:w16se="http://schemas.microsoft.com/office/word/2015/wordml/symex" xmlns:wpg="http://schemas.microsoft.com/office/word/2010/wordprocessingGroup" xmlns:wpi="http://schemas.microsoft.com/office/word/2010/wordprocessingInk" xmlns:wne="http://schemas.microsoft.com/office/word/2006/wordml" xmlns:wps="http://schemas.microsoft.com/office/word/2010/wordprocessingShape" mc:Ignorable="w14 w15 w16se w16cid w16 w16cex w16sdtdh wp14">
   <w:endnote w:type="separator" w:id="-1">
     <w:p>
       <w:pPr>
@@ -9101,237 +9051,141 @@
 </file>
 
 <file path=word/footer1.xml><?xml version="1.0" encoding="utf-8"?>
-<w:ftr xmlns:wpc="http://schemas.microsoft.com/office/word/2010/wordprocessingCanvas" xmlns:cx="http://schemas.microsoft.com/office/drawing/2014/chartex" xmlns:cx1="http://schemas.microsoft.com/office/drawing/2015/9/8/chartex" xmlns:cx2="http://schemas.microsoft.com/office/drawing/2015/10/21/chartex" xmlns:cx3="http://schemas.microsoft.com/office/drawing/2016/5/9/chartex" xmlns:cx4="http://schemas.microsoft.com/office/drawing/2016/5/10/chartex" xmlns:cx5="http://schemas.microsoft.com/office/drawing/2016/5/11/chartex" xmlns:cx6="http://schemas.microsoft.com/office/drawing/2016/5/12/chartex" xmlns:cx7="http://schemas.microsoft.com/office/drawing/2016/5/13/chartex" xmlns:cx8="http://schemas.microsoft.com/office/drawing/2016/5/14/chartex" xmlns:mc="http://schemas.openxmlformats.org/markup-compatibility/2006" xmlns:aink="http://schemas.microsoft.com/office/drawing/2016/ink" xmlns:am3d="http://schemas.microsoft.com/office/drawing/2017/model3d" xmlns:o="urn:schemas-microsoft-com:office:office" xmlns:r="http://schemas.openxmlformats.org/officeDocument/2006/relationships" xmlns:m="http://schemas.openxmlformats.org/officeDocument/2006/math" xmlns:v="urn:schemas-microsoft-com:vml" xmlns:wp14="http://schemas.microsoft.com/office/word/2010/wordprocessingDrawing" xmlns:wp="http://schemas.openxmlformats.org/drawingml/2006/wordprocessingDrawing" xmlns:w10="urn:schemas-microsoft-com:office:word" xmlns:w="http://schemas.openxmlformats.org/wordprocessingml/2006/main" xmlns:w14="http://schemas.microsoft.com/office/word/2010/wordml" xmlns:w15="http://schemas.microsoft.com/office/word/2012/wordml" xmlns:w16cex="http://schemas.microsoft.com/office/word/2018/wordml/cex" xmlns:w16cid="http://schemas.microsoft.com/office/word/2016/wordml/cid" xmlns:w16="http://schemas.microsoft.com/office/word/2018/wordml" xmlns:w16sdtdh="http://schemas.microsoft.com/office/word/2020/wordml/sdtdatahash" xmlns:w16se="http://schemas.microsoft.com/office/word/2015/wordml/symex" xmlns:wpg="http://schemas.microsoft.com/office/word/2010/wordprocessingGroup" xmlns:wpi="http://schemas.microsoft.com/office/word/2010/wordprocessingInk" xmlns:wne="http://schemas.microsoft.com/office/word/2006/wordml" xmlns:wps="http://schemas.microsoft.com/office/word/2010/wordprocessingShape" mc:Ignorable="w14 w15 w16se w16cid w16 w16cex w16sdtdh wp14">
+<w:ftr xmlns:wpc="http://schemas.microsoft.com/office/word/2010/wordprocessingCanvas" xmlns:cx="http://schemas.microsoft.com/office/drawing/2014/chartex" xmlns:cx1="http://schemas.microsoft.com/office/drawing/2015/9/8/chartex" xmlns:cx2="http://schemas.microsoft.com/office/drawing/2015/10/21/chartex" xmlns:cx3="http://schemas.microsoft.com/office/drawing/2016/5/9/chartex" xmlns:cx4="http://schemas.microsoft.com/office/drawing/2016/5/10/chartex" xmlns:cx5="http://schemas.microsoft.com/office/drawing/2016/5/11/chartex" xmlns:cx6="http://schemas.microsoft.com/office/drawing/2016/5/12/chartex" xmlns:cx7="http://schemas.microsoft.com/office/drawing/2016/5/13/chartex" xmlns:cx8="http://schemas.microsoft.com/office/drawing/2016/5/14/chartex" xmlns:mc="http://schemas.openxmlformats.org/markup-compatibility/2006" xmlns:aink="http://schemas.microsoft.com/office/drawing/2016/ink" xmlns:am3d="http://schemas.microsoft.com/office/drawing/2017/model3d" xmlns:o="urn:schemas-microsoft-com:office:office" xmlns:oel="http://schemas.microsoft.com/office/2019/extlst" xmlns:r="http://schemas.openxmlformats.org/officeDocument/2006/relationships" xmlns:m="http://schemas.openxmlformats.org/officeDocument/2006/math" xmlns:v="urn:schemas-microsoft-com:vml" xmlns:wp14="http://schemas.microsoft.com/office/word/2010/wordprocessingDrawing" xmlns:wp="http://schemas.openxmlformats.org/drawingml/2006/wordprocessingDrawing" xmlns:w10="urn:schemas-microsoft-com:office:word" xmlns:w="http://schemas.openxmlformats.org/wordprocessingml/2006/main" xmlns:w14="http://schemas.microsoft.com/office/word/2010/wordml" xmlns:w15="http://schemas.microsoft.com/office/word/2012/wordml" xmlns:w16cex="http://schemas.microsoft.com/office/word/2018/wordml/cex" xmlns:w16cid="http://schemas.microsoft.com/office/word/2016/wordml/cid" xmlns:w16="http://schemas.microsoft.com/office/word/2018/wordml" xmlns:w16sdtdh="http://schemas.microsoft.com/office/word/2020/wordml/sdtdatahash" xmlns:w16se="http://schemas.microsoft.com/office/word/2015/wordml/symex" xmlns:wpg="http://schemas.microsoft.com/office/word/2010/wordprocessingGroup" xmlns:wpi="http://schemas.microsoft.com/office/word/2010/wordprocessingInk" xmlns:wne="http://schemas.microsoft.com/office/word/2006/wordml" xmlns:wps="http://schemas.microsoft.com/office/word/2010/wordprocessingShape" mc:Ignorable="w14 w15 w16se w16cid w16 w16cex w16sdtdh wp14">
+  <w:sdt>
+    <w:sdtPr>
+      <w:rPr>
+        <w:rStyle w:val="Sidetall"/>
+      </w:rPr>
+      <w:id w:val="-2115903215"/>
+      <w:docPartObj>
+        <w:docPartGallery w:val="Page Numbers (Bottom of Page)"/>
+        <w:docPartUnique/>
+      </w:docPartObj>
+    </w:sdtPr>
+    <w:sdtContent>
+      <w:p>
+        <w:pPr>
+          <w:pStyle w:val="Bunntekst"/>
+          <w:framePr w:wrap="none" w:vAnchor="text" w:hAnchor="margin" w:xAlign="right" w:y="1"/>
+          <w:rPr>
+            <w:rStyle w:val="Sidetall"/>
+          </w:rPr>
+        </w:pPr>
+        <w:r>
+          <w:rPr>
+            <w:rStyle w:val="Sidetall"/>
+          </w:rPr>
+          <w:fldChar w:fldCharType="begin"/>
+        </w:r>
+        <w:r>
+          <w:rPr>
+            <w:rStyle w:val="Sidetall"/>
+          </w:rPr>
+          <w:instrText xml:space="preserve"> PAGE </w:instrText>
+        </w:r>
+        <w:r>
+          <w:rPr>
+            <w:rStyle w:val="Sidetall"/>
+          </w:rPr>
+          <w:fldChar w:fldCharType="end"/>
+        </w:r>
+      </w:p>
+    </w:sdtContent>
+  </w:sdt>
   <w:p>
     <w:pPr>
       <w:pStyle w:val="Bunntekst"/>
-      <w:rPr>
-        <w:rFonts w:cstheme="minorHAnsi"/>
-        <w:bCs/>
-        <w:color w:val="373426"/>
-        <w:sz w:val="18"/>
-        <w:szCs w:val="18"/>
-        <w:lang w:val="en-GB"/>
-      </w:rPr>
+      <w:ind w:right="360"/>
     </w:pPr>
   </w:p>
+</w:ftr>
+</file>
+
+<file path=word/footer2.xml><?xml version="1.0" encoding="utf-8"?>
+<w:ftr xmlns:wpc="http://schemas.microsoft.com/office/word/2010/wordprocessingCanvas" xmlns:cx="http://schemas.microsoft.com/office/drawing/2014/chartex" xmlns:cx1="http://schemas.microsoft.com/office/drawing/2015/9/8/chartex" xmlns:cx2="http://schemas.microsoft.com/office/drawing/2015/10/21/chartex" xmlns:cx3="http://schemas.microsoft.com/office/drawing/2016/5/9/chartex" xmlns:cx4="http://schemas.microsoft.com/office/drawing/2016/5/10/chartex" xmlns:cx5="http://schemas.microsoft.com/office/drawing/2016/5/11/chartex" xmlns:cx6="http://schemas.microsoft.com/office/drawing/2016/5/12/chartex" xmlns:cx7="http://schemas.microsoft.com/office/drawing/2016/5/13/chartex" xmlns:cx8="http://schemas.microsoft.com/office/drawing/2016/5/14/chartex" xmlns:mc="http://schemas.openxmlformats.org/markup-compatibility/2006" xmlns:aink="http://schemas.microsoft.com/office/drawing/2016/ink" xmlns:am3d="http://schemas.microsoft.com/office/drawing/2017/model3d" xmlns:o="urn:schemas-microsoft-com:office:office" xmlns:oel="http://schemas.microsoft.com/office/2019/extlst" xmlns:r="http://schemas.openxmlformats.org/officeDocument/2006/relationships" xmlns:m="http://schemas.openxmlformats.org/officeDocument/2006/math" xmlns:v="urn:schemas-microsoft-com:vml" xmlns:wp14="http://schemas.microsoft.com/office/word/2010/wordprocessingDrawing" xmlns:wp="http://schemas.openxmlformats.org/drawingml/2006/wordprocessingDrawing" xmlns:w10="urn:schemas-microsoft-com:office:word" xmlns:w="http://schemas.openxmlformats.org/wordprocessingml/2006/main" xmlns:w14="http://schemas.microsoft.com/office/word/2010/wordml" xmlns:w15="http://schemas.microsoft.com/office/word/2012/wordml" xmlns:w16cex="http://schemas.microsoft.com/office/word/2018/wordml/cex" xmlns:w16cid="http://schemas.microsoft.com/office/word/2016/wordml/cid" xmlns:w16="http://schemas.microsoft.com/office/word/2018/wordml" xmlns:w16sdtdh="http://schemas.microsoft.com/office/word/2020/wordml/sdtdatahash" xmlns:w16se="http://schemas.microsoft.com/office/word/2015/wordml/symex" xmlns:wpg="http://schemas.microsoft.com/office/word/2010/wordprocessingGroup" xmlns:wpi="http://schemas.microsoft.com/office/word/2010/wordprocessingInk" xmlns:wne="http://schemas.microsoft.com/office/word/2006/wordml" xmlns:wps="http://schemas.microsoft.com/office/word/2010/wordprocessingShape" mc:Ignorable="w14 w15 w16se w16cid w16 w16cex w16sdtdh wp14">
+  <w:sdt>
+    <w:sdtPr>
+      <w:rPr>
+        <w:rStyle w:val="Sidetall"/>
+        <w:rFonts w:ascii="Calibri" w:hAnsi="Calibri" w:cs="Calibri"/>
+      </w:rPr>
+      <w:id w:val="-624075048"/>
+      <w:docPartObj>
+        <w:docPartGallery w:val="Page Numbers (Bottom of Page)"/>
+        <w:docPartUnique/>
+      </w:docPartObj>
+    </w:sdtPr>
+    <w:sdtEndPr>
+      <w:rPr>
+        <w:rStyle w:val="Sidetall"/>
+        <w:rFonts w:ascii="Times New Roman" w:hAnsi="Times New Roman" w:cstheme="minorBidi"/>
+      </w:rPr>
+    </w:sdtEndPr>
+    <w:sdtContent>
+      <w:p>
+        <w:pPr>
+          <w:pStyle w:val="Bunntekst"/>
+          <w:framePr w:wrap="none" w:vAnchor="text" w:hAnchor="margin" w:xAlign="right" w:y="1"/>
+          <w:rPr>
+            <w:rStyle w:val="Sidetall"/>
+          </w:rPr>
+        </w:pPr>
+        <w:r>
+          <w:rPr>
+            <w:rStyle w:val="Sidetall"/>
+          </w:rPr>
+          <w:fldChar w:fldCharType="begin"/>
+        </w:r>
+        <w:r>
+          <w:rPr>
+            <w:rStyle w:val="Sidetall"/>
+          </w:rPr>
+          <w:instrText xml:space="preserve"> PAGE </w:instrText>
+        </w:r>
+        <w:r>
+          <w:rPr>
+            <w:rStyle w:val="Sidetall"/>
+          </w:rPr>
+          <w:fldChar w:fldCharType="separate"/>
+        </w:r>
+        <w:r>
+          <w:rPr>
+            <w:rStyle w:val="Sidetall"/>
+            <w:noProof/>
+          </w:rPr>
+          <w:t>2</w:t>
+        </w:r>
+        <w:r>
+          <w:rPr>
+            <w:rStyle w:val="Sidetall"/>
+          </w:rPr>
+          <w:fldChar w:fldCharType="end"/>
+        </w:r>
+      </w:p>
+    </w:sdtContent>
+  </w:sdt>
   <w:p>
     <w:pPr>
       <w:pStyle w:val="Bunntekst"/>
-      <w:rPr>
-        <w:lang w:val="en-GB"/>
-      </w:rPr>
+      <w:ind w:right="360"/>
     </w:pPr>
-    <w:r>
-      <w:rPr>
-        <w:rFonts w:cstheme="minorHAnsi"/>
-        <w:bCs/>
-        <w:color w:val="373426"/>
-        <w:sz w:val="18"/>
-        <w:szCs w:val="18"/>
-        <w:lang w:val="en-GB"/>
-      </w:rPr>
-      <w:t>Template Curriculum vitae (CV)</w:t>
-    </w:r>
-    <w:r>
-      <w:rPr>
-        <w:rFonts w:cstheme="minorHAnsi"/>
-        <w:snapToGrid w:val="0"/>
-        <w:sz w:val="18"/>
-        <w:szCs w:val="18"/>
-        <w:lang w:val="en-GB"/>
-      </w:rPr>
-      <w:t xml:space="preserve">, </w:t>
-    </w:r>
-    <w:r>
-      <w:rPr>
-        <w:rFonts w:cstheme="minorHAnsi"/>
-        <w:snapToGrid w:val="0"/>
-        <w:sz w:val="18"/>
-        <w:szCs w:val="18"/>
-        <w:lang w:val="en-GB"/>
-      </w:rPr>
-      <w:t>r</w:t>
-    </w:r>
-    <w:r>
-      <w:rPr>
-        <w:rFonts w:cstheme="minorHAnsi"/>
-        <w:snapToGrid w:val="0"/>
-        <w:sz w:val="18"/>
-        <w:szCs w:val="18"/>
-        <w:lang w:val="en-GB"/>
-      </w:rPr>
-      <w:t>esearcher</w:t>
-    </w:r>
-    <w:r>
-      <w:rPr>
-        <w:rFonts w:cstheme="minorHAnsi"/>
-        <w:snapToGrid w:val="0"/>
-        <w:sz w:val="18"/>
-        <w:szCs w:val="18"/>
-        <w:lang w:val="en-GB"/>
-      </w:rPr>
-      <w:t>s</w:t>
-    </w:r>
-    <w:r>
-      <w:rPr>
-        <w:rFonts w:cstheme="minorHAnsi"/>
-        <w:snapToGrid w:val="0"/>
-        <w:sz w:val="18"/>
-        <w:szCs w:val="18"/>
-        <w:lang w:val="en-GB"/>
-      </w:rPr>
-      <w:t xml:space="preserve"> 2</w:t>
-    </w:r>
-    <w:r>
-      <w:rPr>
-        <w:rFonts w:cstheme="minorHAnsi"/>
-        <w:snapToGrid w:val="0"/>
-        <w:sz w:val="18"/>
-        <w:szCs w:val="18"/>
-        <w:lang w:val="en-GB"/>
-      </w:rPr>
-      <w:t>5</w:t>
-    </w:r>
-    <w:r>
-      <w:rPr>
-        <w:rFonts w:cstheme="minorHAnsi"/>
-        <w:snapToGrid w:val="0"/>
-        <w:sz w:val="18"/>
-        <w:szCs w:val="18"/>
-        <w:lang w:val="en-GB"/>
-      </w:rPr>
-      <w:t>.06.2019</w:t>
-    </w:r>
-    <w:r>
-      <w:rPr>
-        <w:rFonts w:cstheme="minorHAnsi"/>
-        <w:snapToGrid w:val="0"/>
-        <w:sz w:val="18"/>
-        <w:szCs w:val="18"/>
-        <w:lang w:val="en-GB"/>
-      </w:rPr>
-      <w:tab/>
-    </w:r>
-    <w:r>
-      <w:rPr>
-        <w:rFonts w:cstheme="minorHAnsi"/>
-        <w:snapToGrid w:val="0"/>
-        <w:sz w:val="18"/>
-        <w:szCs w:val="18"/>
-        <w:lang w:val="en-GB"/>
-      </w:rPr>
-      <w:tab/>
-      <w:t xml:space="preserve">side </w:t>
-    </w:r>
-    <w:r>
-      <w:rPr>
-        <w:rStyle w:val="Sidetall"/>
-        <w:rFonts w:cstheme="minorHAnsi"/>
-        <w:sz w:val="18"/>
-        <w:szCs w:val="18"/>
-      </w:rPr>
-      <w:fldChar w:fldCharType="begin"/>
-    </w:r>
-    <w:r>
-      <w:rPr>
-        <w:rStyle w:val="Sidetall"/>
-        <w:rFonts w:cstheme="minorHAnsi"/>
-        <w:sz w:val="18"/>
-        <w:szCs w:val="18"/>
-        <w:lang w:val="en-GB"/>
-      </w:rPr>
-      <w:instrText xml:space="preserve"> PAGE </w:instrText>
-    </w:r>
-    <w:r>
-      <w:rPr>
-        <w:rStyle w:val="Sidetall"/>
-        <w:rFonts w:cstheme="minorHAnsi"/>
-        <w:sz w:val="18"/>
-        <w:szCs w:val="18"/>
-      </w:rPr>
-      <w:fldChar w:fldCharType="separate"/>
-    </w:r>
-    <w:r>
-      <w:rPr>
-        <w:rStyle w:val="Sidetall"/>
-        <w:rFonts w:cstheme="minorHAnsi"/>
-        <w:sz w:val="18"/>
-        <w:szCs w:val="18"/>
-      </w:rPr>
-      <w:t>1</w:t>
-    </w:r>
-    <w:r>
-      <w:rPr>
-        <w:rStyle w:val="Sidetall"/>
-        <w:rFonts w:cstheme="minorHAnsi"/>
-        <w:sz w:val="18"/>
-        <w:szCs w:val="18"/>
-      </w:rPr>
-      <w:fldChar w:fldCharType="end"/>
-    </w:r>
-    <w:r>
-      <w:rPr>
-        <w:rFonts w:cstheme="minorHAnsi"/>
-        <w:snapToGrid w:val="0"/>
-        <w:sz w:val="18"/>
-        <w:szCs w:val="18"/>
-        <w:lang w:val="en-GB"/>
-      </w:rPr>
-      <w:t>/</w:t>
-    </w:r>
-    <w:r>
-      <w:rPr>
-        <w:rStyle w:val="Sidetall"/>
-        <w:rFonts w:cstheme="minorHAnsi"/>
-        <w:sz w:val="18"/>
-        <w:szCs w:val="18"/>
-      </w:rPr>
-      <w:fldChar w:fldCharType="begin"/>
-    </w:r>
-    <w:r>
-      <w:rPr>
-        <w:rStyle w:val="Sidetall"/>
-        <w:rFonts w:cstheme="minorHAnsi"/>
-        <w:sz w:val="18"/>
-        <w:szCs w:val="18"/>
-        <w:lang w:val="en-GB"/>
-      </w:rPr>
-      <w:instrText xml:space="preserve"> NUMPAGES </w:instrText>
-    </w:r>
-    <w:r>
-      <w:rPr>
-        <w:rStyle w:val="Sidetall"/>
-        <w:rFonts w:cstheme="minorHAnsi"/>
-        <w:sz w:val="18"/>
-        <w:szCs w:val="18"/>
-      </w:rPr>
-      <w:fldChar w:fldCharType="separate"/>
-    </w:r>
-    <w:r>
-      <w:rPr>
-        <w:rStyle w:val="Sidetall"/>
-        <w:rFonts w:cstheme="minorHAnsi"/>
-        <w:sz w:val="18"/>
-        <w:szCs w:val="18"/>
-      </w:rPr>
-      <w:t>3</w:t>
-    </w:r>
-    <w:r>
-      <w:rPr>
-        <w:rStyle w:val="Sidetall"/>
-        <w:rFonts w:cstheme="minorHAnsi"/>
-        <w:sz w:val="18"/>
-        <w:szCs w:val="18"/>
-      </w:rPr>
-      <w:fldChar w:fldCharType="end"/>
-    </w:r>
+  </w:p>
+</w:ftr>
+</file>
+
+<file path=word/footer3.xml><?xml version="1.0" encoding="utf-8"?>
+<w:ftr xmlns:wpc="http://schemas.microsoft.com/office/word/2010/wordprocessingCanvas" xmlns:cx="http://schemas.microsoft.com/office/drawing/2014/chartex" xmlns:cx1="http://schemas.microsoft.com/office/drawing/2015/9/8/chartex" xmlns:cx2="http://schemas.microsoft.com/office/drawing/2015/10/21/chartex" xmlns:cx3="http://schemas.microsoft.com/office/drawing/2016/5/9/chartex" xmlns:cx4="http://schemas.microsoft.com/office/drawing/2016/5/10/chartex" xmlns:cx5="http://schemas.microsoft.com/office/drawing/2016/5/11/chartex" xmlns:cx6="http://schemas.microsoft.com/office/drawing/2016/5/12/chartex" xmlns:cx7="http://schemas.microsoft.com/office/drawing/2016/5/13/chartex" xmlns:cx8="http://schemas.microsoft.com/office/drawing/2016/5/14/chartex" xmlns:mc="http://schemas.openxmlformats.org/markup-compatibility/2006" xmlns:aink="http://schemas.microsoft.com/office/drawing/2016/ink" xmlns:am3d="http://schemas.microsoft.com/office/drawing/2017/model3d" xmlns:o="urn:schemas-microsoft-com:office:office" xmlns:oel="http://schemas.microsoft.com/office/2019/extlst" xmlns:r="http://schemas.openxmlformats.org/officeDocument/2006/relationships" xmlns:m="http://schemas.openxmlformats.org/officeDocument/2006/math" xmlns:v="urn:schemas-microsoft-com:vml" xmlns:wp14="http://schemas.microsoft.com/office/word/2010/wordprocessingDrawing" xmlns:wp="http://schemas.openxmlformats.org/drawingml/2006/wordprocessingDrawing" xmlns:w10="urn:schemas-microsoft-com:office:word" xmlns:w="http://schemas.openxmlformats.org/wordprocessingml/2006/main" xmlns:w14="http://schemas.microsoft.com/office/word/2010/wordml" xmlns:w15="http://schemas.microsoft.com/office/word/2012/wordml" xmlns:w16cex="http://schemas.microsoft.com/office/word/2018/wordml/cex" xmlns:w16cid="http://schemas.microsoft.com/office/word/2016/wordml/cid" xmlns:w16="http://schemas.microsoft.com/office/word/2018/wordml" xmlns:w16sdtdh="http://schemas.microsoft.com/office/word/2020/wordml/sdtdatahash" xmlns:w16se="http://schemas.microsoft.com/office/word/2015/wordml/symex" xmlns:wpg="http://schemas.microsoft.com/office/word/2010/wordprocessingGroup" xmlns:wpi="http://schemas.microsoft.com/office/word/2010/wordprocessingInk" xmlns:wne="http://schemas.microsoft.com/office/word/2006/wordml" xmlns:wps="http://schemas.microsoft.com/office/word/2010/wordprocessingShape" mc:Ignorable="w14 w15 w16se w16cid w16 w16cex w16sdtdh wp14">
+  <w:p>
+    <w:pPr>
+      <w:pStyle w:val="Bunntekst"/>
+    </w:pPr>
   </w:p>
 </w:ftr>
 </file>
 
 <file path=word/footnotes.xml><?xml version="1.0" encoding="utf-8"?>
-<w:footnotes xmlns:wpc="http://schemas.microsoft.com/office/word/2010/wordprocessingCanvas" xmlns:cx="http://schemas.microsoft.com/office/drawing/2014/chartex" xmlns:cx1="http://schemas.microsoft.com/office/drawing/2015/9/8/chartex" xmlns:cx2="http://schemas.microsoft.com/office/drawing/2015/10/21/chartex" xmlns:cx3="http://schemas.microsoft.com/office/drawing/2016/5/9/chartex" xmlns:cx4="http://schemas.microsoft.com/office/drawing/2016/5/10/chartex" xmlns:cx5="http://schemas.microsoft.com/office/drawing/2016/5/11/chartex" xmlns:cx6="http://schemas.microsoft.com/office/drawing/2016/5/12/chartex" xmlns:cx7="http://schemas.microsoft.com/office/drawing/2016/5/13/chartex" xmlns:cx8="http://schemas.microsoft.com/office/drawing/2016/5/14/chartex" xmlns:mc="http://schemas.openxmlformats.org/markup-compatibility/2006" xmlns:aink="http://schemas.microsoft.com/office/drawing/2016/ink" xmlns:am3d="http://schemas.microsoft.com/office/drawing/2017/model3d" xmlns:o="urn:schemas-microsoft-com:office:office" xmlns:r="http://schemas.openxmlformats.org/officeDocument/2006/relationships" xmlns:m="http://schemas.openxmlformats.org/officeDocument/2006/math" xmlns:v="urn:schemas-microsoft-com:vml" xmlns:wp14="http://schemas.microsoft.com/office/word/2010/wordprocessingDrawing" xmlns:wp="http://schemas.openxmlformats.org/drawingml/2006/wordprocessingDrawing" xmlns:w10="urn:schemas-microsoft-com:office:word" xmlns:w="http://schemas.openxmlformats.org/wordprocessingml/2006/main" xmlns:w14="http://schemas.microsoft.com/office/word/2010/wordml" xmlns:w15="http://schemas.microsoft.com/office/word/2012/wordml" xmlns:w16cex="http://schemas.microsoft.com/office/word/2018/wordml/cex" xmlns:w16cid="http://schemas.microsoft.com/office/word/2016/wordml/cid" xmlns:w16="http://schemas.microsoft.com/office/word/2018/wordml" xmlns:w16sdtdh="http://schemas.microsoft.com/office/word/2020/wordml/sdtdatahash" xmlns:w16se="http://schemas.microsoft.com/office/word/2015/wordml/symex" xmlns:wpg="http://schemas.microsoft.com/office/word/2010/wordprocessingGroup" xmlns:wpi="http://schemas.microsoft.com/office/word/2010/wordprocessingInk" xmlns:wne="http://schemas.microsoft.com/office/word/2006/wordml" xmlns:wps="http://schemas.microsoft.com/office/word/2010/wordprocessingShape" mc:Ignorable="w14 w15 w16se w16cid w16 w16cex w16sdtdh wp14">
+<w:footnotes xmlns:wpc="http://schemas.microsoft.com/office/word/2010/wordprocessingCanvas" xmlns:cx="http://schemas.microsoft.com/office/drawing/2014/chartex" xmlns:cx1="http://schemas.microsoft.com/office/drawing/2015/9/8/chartex" xmlns:cx2="http://schemas.microsoft.com/office/drawing/2015/10/21/chartex" xmlns:cx3="http://schemas.microsoft.com/office/drawing/2016/5/9/chartex" xmlns:cx4="http://schemas.microsoft.com/office/drawing/2016/5/10/chartex" xmlns:cx5="http://schemas.microsoft.com/office/drawing/2016/5/11/chartex" xmlns:cx6="http://schemas.microsoft.com/office/drawing/2016/5/12/chartex" xmlns:cx7="http://schemas.microsoft.com/office/drawing/2016/5/13/chartex" xmlns:cx8="http://schemas.microsoft.com/office/drawing/2016/5/14/chartex" xmlns:mc="http://schemas.openxmlformats.org/markup-compatibility/2006" xmlns:aink="http://schemas.microsoft.com/office/drawing/2016/ink" xmlns:am3d="http://schemas.microsoft.com/office/drawing/2017/model3d" xmlns:o="urn:schemas-microsoft-com:office:office" xmlns:oel="http://schemas.microsoft.com/office/2019/extlst" xmlns:r="http://schemas.openxmlformats.org/officeDocument/2006/relationships" xmlns:m="http://schemas.openxmlformats.org/officeDocument/2006/math" xmlns:v="urn:schemas-microsoft-com:vml" xmlns:wp14="http://schemas.microsoft.com/office/word/2010/wordprocessingDrawing" xmlns:wp="http://schemas.openxmlformats.org/drawingml/2006/wordprocessingDrawing" xmlns:w10="urn:schemas-microsoft-com:office:word" xmlns:w="http://schemas.openxmlformats.org/wordprocessingml/2006/main" xmlns:w14="http://schemas.microsoft.com/office/word/2010/wordml" xmlns:w15="http://schemas.microsoft.com/office/word/2012/wordml" xmlns:w16cex="http://schemas.microsoft.com/office/word/2018/wordml/cex" xmlns:w16cid="http://schemas.microsoft.com/office/word/2016/wordml/cid" xmlns:w16="http://schemas.microsoft.com/office/word/2018/wordml" xmlns:w16sdtdh="http://schemas.microsoft.com/office/word/2020/wordml/sdtdatahash" xmlns:w16se="http://schemas.microsoft.com/office/word/2015/wordml/symex" xmlns:wpg="http://schemas.microsoft.com/office/word/2010/wordprocessingGroup" xmlns:wpi="http://schemas.microsoft.com/office/word/2010/wordprocessingInk" xmlns:wne="http://schemas.microsoft.com/office/word/2006/wordml" xmlns:wps="http://schemas.microsoft.com/office/word/2010/wordprocessingShape" mc:Ignorable="w14 w15 w16se w16cid w16 w16cex w16sdtdh wp14">
   <w:footnote w:type="separator" w:id="-1">
     <w:p>
       <w:r>
@@ -9349,8 +9203,38 @@
 </w:footnotes>
 </file>
 
+<file path=word/header1.xml><?xml version="1.0" encoding="utf-8"?>
+<w:hdr xmlns:wpc="http://schemas.microsoft.com/office/word/2010/wordprocessingCanvas" xmlns:cx="http://schemas.microsoft.com/office/drawing/2014/chartex" xmlns:cx1="http://schemas.microsoft.com/office/drawing/2015/9/8/chartex" xmlns:cx2="http://schemas.microsoft.com/office/drawing/2015/10/21/chartex" xmlns:cx3="http://schemas.microsoft.com/office/drawing/2016/5/9/chartex" xmlns:cx4="http://schemas.microsoft.com/office/drawing/2016/5/10/chartex" xmlns:cx5="http://schemas.microsoft.com/office/drawing/2016/5/11/chartex" xmlns:cx6="http://schemas.microsoft.com/office/drawing/2016/5/12/chartex" xmlns:cx7="http://schemas.microsoft.com/office/drawing/2016/5/13/chartex" xmlns:cx8="http://schemas.microsoft.com/office/drawing/2016/5/14/chartex" xmlns:mc="http://schemas.openxmlformats.org/markup-compatibility/2006" xmlns:aink="http://schemas.microsoft.com/office/drawing/2016/ink" xmlns:am3d="http://schemas.microsoft.com/office/drawing/2017/model3d" xmlns:o="urn:schemas-microsoft-com:office:office" xmlns:oel="http://schemas.microsoft.com/office/2019/extlst" xmlns:r="http://schemas.openxmlformats.org/officeDocument/2006/relationships" xmlns:m="http://schemas.openxmlformats.org/officeDocument/2006/math" xmlns:v="urn:schemas-microsoft-com:vml" xmlns:wp14="http://schemas.microsoft.com/office/word/2010/wordprocessingDrawing" xmlns:wp="http://schemas.openxmlformats.org/drawingml/2006/wordprocessingDrawing" xmlns:w10="urn:schemas-microsoft-com:office:word" xmlns:w="http://schemas.openxmlformats.org/wordprocessingml/2006/main" xmlns:w14="http://schemas.microsoft.com/office/word/2010/wordml" xmlns:w15="http://schemas.microsoft.com/office/word/2012/wordml" xmlns:w16cex="http://schemas.microsoft.com/office/word/2018/wordml/cex" xmlns:w16cid="http://schemas.microsoft.com/office/word/2016/wordml/cid" xmlns:w16="http://schemas.microsoft.com/office/word/2018/wordml" xmlns:w16sdtdh="http://schemas.microsoft.com/office/word/2020/wordml/sdtdatahash" xmlns:w16se="http://schemas.microsoft.com/office/word/2015/wordml/symex" xmlns:wpg="http://schemas.microsoft.com/office/word/2010/wordprocessingGroup" xmlns:wpi="http://schemas.microsoft.com/office/word/2010/wordprocessingInk" xmlns:wne="http://schemas.microsoft.com/office/word/2006/wordml" xmlns:wps="http://schemas.microsoft.com/office/word/2010/wordprocessingShape" mc:Ignorable="w14 w15 w16se w16cid w16 w16cex w16sdtdh wp14">
+  <w:p>
+    <w:pPr>
+      <w:pStyle w:val="Topptekst"/>
+    </w:pPr>
+  </w:p>
+</w:hdr>
+</file>
+
+<file path=word/header2.xml><?xml version="1.0" encoding="utf-8"?>
+<w:hdr xmlns:wpc="http://schemas.microsoft.com/office/word/2010/wordprocessingCanvas" xmlns:cx="http://schemas.microsoft.com/office/drawing/2014/chartex" xmlns:cx1="http://schemas.microsoft.com/office/drawing/2015/9/8/chartex" xmlns:cx2="http://schemas.microsoft.com/office/drawing/2015/10/21/chartex" xmlns:cx3="http://schemas.microsoft.com/office/drawing/2016/5/9/chartex" xmlns:cx4="http://schemas.microsoft.com/office/drawing/2016/5/10/chartex" xmlns:cx5="http://schemas.microsoft.com/office/drawing/2016/5/11/chartex" xmlns:cx6="http://schemas.microsoft.com/office/drawing/2016/5/12/chartex" xmlns:cx7="http://schemas.microsoft.com/office/drawing/2016/5/13/chartex" xmlns:cx8="http://schemas.microsoft.com/office/drawing/2016/5/14/chartex" xmlns:mc="http://schemas.openxmlformats.org/markup-compatibility/2006" xmlns:aink="http://schemas.microsoft.com/office/drawing/2016/ink" xmlns:am3d="http://schemas.microsoft.com/office/drawing/2017/model3d" xmlns:o="urn:schemas-microsoft-com:office:office" xmlns:oel="http://schemas.microsoft.com/office/2019/extlst" xmlns:r="http://schemas.openxmlformats.org/officeDocument/2006/relationships" xmlns:m="http://schemas.openxmlformats.org/officeDocument/2006/math" xmlns:v="urn:schemas-microsoft-com:vml" xmlns:wp14="http://schemas.microsoft.com/office/word/2010/wordprocessingDrawing" xmlns:wp="http://schemas.openxmlformats.org/drawingml/2006/wordprocessingDrawing" xmlns:w10="urn:schemas-microsoft-com:office:word" xmlns:w="http://schemas.openxmlformats.org/wordprocessingml/2006/main" xmlns:w14="http://schemas.microsoft.com/office/word/2010/wordml" xmlns:w15="http://schemas.microsoft.com/office/word/2012/wordml" xmlns:w16cex="http://schemas.microsoft.com/office/word/2018/wordml/cex" xmlns:w16cid="http://schemas.microsoft.com/office/word/2016/wordml/cid" xmlns:w16="http://schemas.microsoft.com/office/word/2018/wordml" xmlns:w16sdtdh="http://schemas.microsoft.com/office/word/2020/wordml/sdtdatahash" xmlns:w16se="http://schemas.microsoft.com/office/word/2015/wordml/symex" xmlns:wpg="http://schemas.microsoft.com/office/word/2010/wordprocessingGroup" xmlns:wpi="http://schemas.microsoft.com/office/word/2010/wordprocessingInk" xmlns:wne="http://schemas.microsoft.com/office/word/2006/wordml" xmlns:wps="http://schemas.microsoft.com/office/word/2010/wordprocessingShape" mc:Ignorable="w14 w15 w16se w16cid w16 w16cex w16sdtdh wp14">
+  <w:p>
+    <w:pPr>
+      <w:pStyle w:val="Topptekst"/>
+    </w:pPr>
+  </w:p>
+</w:hdr>
+</file>
+
+<file path=word/header3.xml><?xml version="1.0" encoding="utf-8"?>
+<w:hdr xmlns:wpc="http://schemas.microsoft.com/office/word/2010/wordprocessingCanvas" xmlns:cx="http://schemas.microsoft.com/office/drawing/2014/chartex" xmlns:cx1="http://schemas.microsoft.com/office/drawing/2015/9/8/chartex" xmlns:cx2="http://schemas.microsoft.com/office/drawing/2015/10/21/chartex" xmlns:cx3="http://schemas.microsoft.com/office/drawing/2016/5/9/chartex" xmlns:cx4="http://schemas.microsoft.com/office/drawing/2016/5/10/chartex" xmlns:cx5="http://schemas.microsoft.com/office/drawing/2016/5/11/chartex" xmlns:cx6="http://schemas.microsoft.com/office/drawing/2016/5/12/chartex" xmlns:cx7="http://schemas.microsoft.com/office/drawing/2016/5/13/chartex" xmlns:cx8="http://schemas.microsoft.com/office/drawing/2016/5/14/chartex" xmlns:mc="http://schemas.openxmlformats.org/markup-compatibility/2006" xmlns:aink="http://schemas.microsoft.com/office/drawing/2016/ink" xmlns:am3d="http://schemas.microsoft.com/office/drawing/2017/model3d" xmlns:o="urn:schemas-microsoft-com:office:office" xmlns:oel="http://schemas.microsoft.com/office/2019/extlst" xmlns:r="http://schemas.openxmlformats.org/officeDocument/2006/relationships" xmlns:m="http://schemas.openxmlformats.org/officeDocument/2006/math" xmlns:v="urn:schemas-microsoft-com:vml" xmlns:wp14="http://schemas.microsoft.com/office/word/2010/wordprocessingDrawing" xmlns:wp="http://schemas.openxmlformats.org/drawingml/2006/wordprocessingDrawing" xmlns:w10="urn:schemas-microsoft-com:office:word" xmlns:w="http://schemas.openxmlformats.org/wordprocessingml/2006/main" xmlns:w14="http://schemas.microsoft.com/office/word/2010/wordml" xmlns:w15="http://schemas.microsoft.com/office/word/2012/wordml" xmlns:w16cex="http://schemas.microsoft.com/office/word/2018/wordml/cex" xmlns:w16cid="http://schemas.microsoft.com/office/word/2016/wordml/cid" xmlns:w16="http://schemas.microsoft.com/office/word/2018/wordml" xmlns:w16sdtdh="http://schemas.microsoft.com/office/word/2020/wordml/sdtdatahash" xmlns:w16se="http://schemas.microsoft.com/office/word/2015/wordml/symex" xmlns:wpg="http://schemas.microsoft.com/office/word/2010/wordprocessingGroup" xmlns:wpi="http://schemas.microsoft.com/office/word/2010/wordprocessingInk" xmlns:wne="http://schemas.microsoft.com/office/word/2006/wordml" xmlns:wps="http://schemas.microsoft.com/office/word/2010/wordprocessingShape" mc:Ignorable="w14 w15 w16se w16cid w16 w16cex w16sdtdh wp14">
+  <w:p>
+    <w:pPr>
+      <w:pStyle w:val="Topptekst"/>
+    </w:pPr>
+  </w:p>
+</w:hdr>
+</file>
+
 <file path=word/numbering.xml><?xml version="1.0" encoding="utf-8"?>
-<w:numbering xmlns:wpc="http://schemas.microsoft.com/office/word/2010/wordprocessingCanvas" xmlns:cx="http://schemas.microsoft.com/office/drawing/2014/chartex" xmlns:cx1="http://schemas.microsoft.com/office/drawing/2015/9/8/chartex" xmlns:cx2="http://schemas.microsoft.com/office/drawing/2015/10/21/chartex" xmlns:cx3="http://schemas.microsoft.com/office/drawing/2016/5/9/chartex" xmlns:cx4="http://schemas.microsoft.com/office/drawing/2016/5/10/chartex" xmlns:cx5="http://schemas.microsoft.com/office/drawing/2016/5/11/chartex" xmlns:cx6="http://schemas.microsoft.com/office/drawing/2016/5/12/chartex" xmlns:cx7="http://schemas.microsoft.com/office/drawing/2016/5/13/chartex" xmlns:cx8="http://schemas.microsoft.com/office/drawing/2016/5/14/chartex" xmlns:mc="http://schemas.openxmlformats.org/markup-compatibility/2006" xmlns:aink="http://schemas.microsoft.com/office/drawing/2016/ink" xmlns:am3d="http://schemas.microsoft.com/office/drawing/2017/model3d" xmlns:o="urn:schemas-microsoft-com:office:office" xmlns:r="http://schemas.openxmlformats.org/officeDocument/2006/relationships" xmlns:m="http://schemas.openxmlformats.org/officeDocument/2006/math" xmlns:v="urn:schemas-microsoft-com:vml" xmlns:wp14="http://schemas.microsoft.com/office/word/2010/wordprocessingDrawing" xmlns:wp="http://schemas.openxmlformats.org/drawingml/2006/wordprocessingDrawing" xmlns:w10="urn:schemas-microsoft-com:office:word" xmlns:w="http://schemas.openxmlformats.org/wordprocessingml/2006/main" xmlns:w14="http://schemas.microsoft.com/office/word/2010/wordml" xmlns:w15="http://schemas.microsoft.com/office/word/2012/wordml" xmlns:w16cex="http://schemas.microsoft.com/office/word/2018/wordml/cex" xmlns:w16cid="http://schemas.microsoft.com/office/word/2016/wordml/cid" xmlns:w16="http://schemas.microsoft.com/office/word/2018/wordml" xmlns:w16sdtdh="http://schemas.microsoft.com/office/word/2020/wordml/sdtdatahash" xmlns:w16se="http://schemas.microsoft.com/office/word/2015/wordml/symex" xmlns:wpg="http://schemas.microsoft.com/office/word/2010/wordprocessingGroup" xmlns:wpi="http://schemas.microsoft.com/office/word/2010/wordprocessingInk" xmlns:wne="http://schemas.microsoft.com/office/word/2006/wordml" xmlns:wps="http://schemas.microsoft.com/office/word/2010/wordprocessingShape" mc:Ignorable="w14 w15 w16se w16cid w16 w16cex w16sdtdh wp14">
+<w:numbering xmlns:wpc="http://schemas.microsoft.com/office/word/2010/wordprocessingCanvas" xmlns:cx="http://schemas.microsoft.com/office/drawing/2014/chartex" xmlns:cx1="http://schemas.microsoft.com/office/drawing/2015/9/8/chartex" xmlns:cx2="http://schemas.microsoft.com/office/drawing/2015/10/21/chartex" xmlns:cx3="http://schemas.microsoft.com/office/drawing/2016/5/9/chartex" xmlns:cx4="http://schemas.microsoft.com/office/drawing/2016/5/10/chartex" xmlns:cx5="http://schemas.microsoft.com/office/drawing/2016/5/11/chartex" xmlns:cx6="http://schemas.microsoft.com/office/drawing/2016/5/12/chartex" xmlns:cx7="http://schemas.microsoft.com/office/drawing/2016/5/13/chartex" xmlns:cx8="http://schemas.microsoft.com/office/drawing/2016/5/14/chartex" xmlns:mc="http://schemas.openxmlformats.org/markup-compatibility/2006" xmlns:aink="http://schemas.microsoft.com/office/drawing/2016/ink" xmlns:am3d="http://schemas.microsoft.com/office/drawing/2017/model3d" xmlns:o="urn:schemas-microsoft-com:office:office" xmlns:oel="http://schemas.microsoft.com/office/2019/extlst" xmlns:r="http://schemas.openxmlformats.org/officeDocument/2006/relationships" xmlns:m="http://schemas.openxmlformats.org/officeDocument/2006/math" xmlns:v="urn:schemas-microsoft-com:vml" xmlns:wp14="http://schemas.microsoft.com/office/word/2010/wordprocessingDrawing" xmlns:wp="http://schemas.openxmlformats.org/drawingml/2006/wordprocessingDrawing" xmlns:w10="urn:schemas-microsoft-com:office:word" xmlns:w="http://schemas.openxmlformats.org/wordprocessingml/2006/main" xmlns:w14="http://schemas.microsoft.com/office/word/2010/wordml" xmlns:w15="http://schemas.microsoft.com/office/word/2012/wordml" xmlns:w16cex="http://schemas.microsoft.com/office/word/2018/wordml/cex" xmlns:w16cid="http://schemas.microsoft.com/office/word/2016/wordml/cid" xmlns:w16="http://schemas.microsoft.com/office/word/2018/wordml" xmlns:w16sdtdh="http://schemas.microsoft.com/office/word/2020/wordml/sdtdatahash" xmlns:w16se="http://schemas.microsoft.com/office/word/2015/wordml/symex" xmlns:wpg="http://schemas.microsoft.com/office/word/2010/wordprocessingGroup" xmlns:wpi="http://schemas.microsoft.com/office/word/2010/wordprocessingInk" xmlns:wne="http://schemas.microsoft.com/office/word/2006/wordml" xmlns:wps="http://schemas.microsoft.com/office/word/2010/wordprocessingShape" mc:Ignorable="w14 w15 w16se w16cid w16 w16cex w16sdtdh wp14">
   <w:abstractNum w:abstractNumId="0" w15:restartNumberingAfterBreak="0">
     <w:nsid w:val="EA454B4C"/>
     <w:multiLevelType w:val="multilevel"/>
@@ -9458,7 +9342,7 @@
   <w:abstractNum w:abstractNumId="1" w15:restartNumberingAfterBreak="0">
     <w:nsid w:val="FFFFFF7C"/>
     <w:multiLevelType w:val="singleLevel"/>
-    <w:tmpl w:val="97FC24B6"/>
+    <w:tmpl w:val="75CC72DC"/>
     <w:lvl w:ilvl="0">
       <w:start w:val="1"/>
       <w:numFmt w:val="decimal"/>
@@ -9475,7 +9359,7 @@
   <w:abstractNum w:abstractNumId="2" w15:restartNumberingAfterBreak="0">
     <w:nsid w:val="FFFFFF7D"/>
     <w:multiLevelType w:val="singleLevel"/>
-    <w:tmpl w:val="A8789EC0"/>
+    <w:tmpl w:val="04625B2C"/>
     <w:lvl w:ilvl="0">
       <w:start w:val="1"/>
       <w:numFmt w:val="decimal"/>
@@ -9492,7 +9376,7 @@
   <w:abstractNum w:abstractNumId="3" w15:restartNumberingAfterBreak="0">
     <w:nsid w:val="FFFFFF7E"/>
     <w:multiLevelType w:val="singleLevel"/>
-    <w:tmpl w:val="997A4260"/>
+    <w:tmpl w:val="3EE08AEA"/>
     <w:lvl w:ilvl="0">
       <w:start w:val="1"/>
       <w:numFmt w:val="decimal"/>
@@ -9509,7 +9393,7 @@
   <w:abstractNum w:abstractNumId="4" w15:restartNumberingAfterBreak="0">
     <w:nsid w:val="FFFFFF7F"/>
     <w:multiLevelType w:val="singleLevel"/>
-    <w:tmpl w:val="E6F84D70"/>
+    <w:tmpl w:val="B8AE6230"/>
     <w:lvl w:ilvl="0">
       <w:start w:val="1"/>
       <w:numFmt w:val="decimal"/>
@@ -9526,7 +9410,7 @@
   <w:abstractNum w:abstractNumId="5" w15:restartNumberingAfterBreak="0">
     <w:nsid w:val="FFFFFF80"/>
     <w:multiLevelType w:val="singleLevel"/>
-    <w:tmpl w:val="F8DEEFC6"/>
+    <w:tmpl w:val="B6F68EFA"/>
     <w:lvl w:ilvl="0">
       <w:start w:val="1"/>
       <w:numFmt w:val="bullet"/>
@@ -9546,7 +9430,7 @@
   <w:abstractNum w:abstractNumId="6" w15:restartNumberingAfterBreak="0">
     <w:nsid w:val="FFFFFF81"/>
     <w:multiLevelType w:val="singleLevel"/>
-    <w:tmpl w:val="418046C6"/>
+    <w:tmpl w:val="7C00A336"/>
     <w:lvl w:ilvl="0">
       <w:start w:val="1"/>
       <w:numFmt w:val="bullet"/>
@@ -9566,7 +9450,7 @@
   <w:abstractNum w:abstractNumId="7" w15:restartNumberingAfterBreak="0">
     <w:nsid w:val="FFFFFF82"/>
     <w:multiLevelType w:val="singleLevel"/>
-    <w:tmpl w:val="82C2CFFE"/>
+    <w:tmpl w:val="C2968884"/>
     <w:lvl w:ilvl="0">
       <w:start w:val="1"/>
       <w:numFmt w:val="bullet"/>
@@ -9586,7 +9470,7 @@
   <w:abstractNum w:abstractNumId="8" w15:restartNumberingAfterBreak="0">
     <w:nsid w:val="FFFFFF83"/>
     <w:multiLevelType w:val="singleLevel"/>
-    <w:tmpl w:val="CE6ED984"/>
+    <w:tmpl w:val="938C0EC6"/>
     <w:lvl w:ilvl="0">
       <w:start w:val="1"/>
       <w:numFmt w:val="bullet"/>
@@ -9606,7 +9490,7 @@
   <w:abstractNum w:abstractNumId="9" w15:restartNumberingAfterBreak="0">
     <w:nsid w:val="FFFFFF88"/>
     <w:multiLevelType w:val="singleLevel"/>
-    <w:tmpl w:val="2B2A3B18"/>
+    <w:tmpl w:val="3C502F28"/>
     <w:lvl w:ilvl="0">
       <w:start w:val="1"/>
       <w:numFmt w:val="decimal"/>
@@ -9623,7 +9507,7 @@
   <w:abstractNum w:abstractNumId="10" w15:restartNumberingAfterBreak="0">
     <w:nsid w:val="FFFFFF89"/>
     <w:multiLevelType w:val="singleLevel"/>
-    <w:tmpl w:val="58E228FC"/>
+    <w:tmpl w:val="1C0A0768"/>
     <w:lvl w:ilvl="0">
       <w:start w:val="1"/>
       <w:numFmt w:val="bullet"/>
@@ -9857,103 +9741,103 @@
       </w:pPr>
     </w:lvl>
   </w:abstractNum>
-  <w:num w:numId="1">
+  <w:num w:numId="1" w16cid:durableId="1878738126">
     <w:abstractNumId w:val="11"/>
   </w:num>
-  <w:num w:numId="2">
+  <w:num w:numId="2" w16cid:durableId="135994742">
     <w:abstractNumId w:val="0"/>
   </w:num>
-  <w:num w:numId="3">
+  <w:num w:numId="3" w16cid:durableId="451630471">
     <w:abstractNumId w:val="0"/>
   </w:num>
-  <w:num w:numId="4">
+  <w:num w:numId="4" w16cid:durableId="1518153931">
     <w:abstractNumId w:val="11"/>
   </w:num>
-  <w:num w:numId="5">
+  <w:num w:numId="5" w16cid:durableId="685981702">
     <w:abstractNumId w:val="0"/>
   </w:num>
-  <w:num w:numId="6">
+  <w:num w:numId="6" w16cid:durableId="451555177">
     <w:abstractNumId w:val="0"/>
   </w:num>
-  <w:num w:numId="7">
+  <w:num w:numId="7" w16cid:durableId="138113894">
     <w:abstractNumId w:val="5"/>
   </w:num>
-  <w:num w:numId="8">
+  <w:num w:numId="8" w16cid:durableId="2121220573">
     <w:abstractNumId w:val="6"/>
   </w:num>
-  <w:num w:numId="9">
+  <w:num w:numId="9" w16cid:durableId="794178401">
     <w:abstractNumId w:val="7"/>
   </w:num>
-  <w:num w:numId="10">
+  <w:num w:numId="10" w16cid:durableId="2070615852">
     <w:abstractNumId w:val="8"/>
   </w:num>
-  <w:num w:numId="11">
+  <w:num w:numId="11" w16cid:durableId="768627537">
     <w:abstractNumId w:val="10"/>
   </w:num>
-  <w:num w:numId="12">
+  <w:num w:numId="12" w16cid:durableId="764114348">
     <w:abstractNumId w:val="1"/>
   </w:num>
-  <w:num w:numId="13">
+  <w:num w:numId="13" w16cid:durableId="538981718">
     <w:abstractNumId w:val="2"/>
   </w:num>
-  <w:num w:numId="14">
+  <w:num w:numId="14" w16cid:durableId="614793739">
     <w:abstractNumId w:val="3"/>
   </w:num>
-  <w:num w:numId="15">
+  <w:num w:numId="15" w16cid:durableId="448738520">
     <w:abstractNumId w:val="4"/>
   </w:num>
-  <w:num w:numId="16">
+  <w:num w:numId="16" w16cid:durableId="2006783297">
     <w:abstractNumId w:val="9"/>
   </w:num>
-  <w:num w:numId="17">
+  <w:num w:numId="17" w16cid:durableId="960038777">
     <w:abstractNumId w:val="11"/>
   </w:num>
-  <w:num w:numId="18">
+  <w:num w:numId="18" w16cid:durableId="257059213">
     <w:abstractNumId w:val="0"/>
   </w:num>
-  <w:num w:numId="19">
+  <w:num w:numId="19" w16cid:durableId="1620262635">
     <w:abstractNumId w:val="0"/>
   </w:num>
-  <w:num w:numId="20">
+  <w:num w:numId="20" w16cid:durableId="274026394">
     <w:abstractNumId w:val="11"/>
   </w:num>
-  <w:num w:numId="21">
+  <w:num w:numId="21" w16cid:durableId="537937942">
     <w:abstractNumId w:val="0"/>
   </w:num>
-  <w:num w:numId="22">
+  <w:num w:numId="22" w16cid:durableId="2040087089">
     <w:abstractNumId w:val="0"/>
   </w:num>
-  <w:num w:numId="23">
+  <w:num w:numId="23" w16cid:durableId="47849053">
     <w:abstractNumId w:val="11"/>
   </w:num>
-  <w:num w:numId="24">
+  <w:num w:numId="24" w16cid:durableId="1990942141">
     <w:abstractNumId w:val="0"/>
   </w:num>
-  <w:num w:numId="25">
+  <w:num w:numId="25" w16cid:durableId="1001200771">
     <w:abstractNumId w:val="0"/>
   </w:num>
-  <w:num w:numId="26">
+  <w:num w:numId="26" w16cid:durableId="1854343232">
     <w:abstractNumId w:val="11"/>
   </w:num>
-  <w:num w:numId="27">
+  <w:num w:numId="27" w16cid:durableId="1525706956">
     <w:abstractNumId w:val="0"/>
   </w:num>
-  <w:num w:numId="28">
+  <w:num w:numId="28" w16cid:durableId="1594169574">
     <w:abstractNumId w:val="0"/>
   </w:num>
-  <w:num w:numId="29">
+  <w:num w:numId="29" w16cid:durableId="829717098">
     <w:abstractNumId w:val="11"/>
   </w:num>
-  <w:num w:numId="30">
+  <w:num w:numId="30" w16cid:durableId="677317919">
     <w:abstractNumId w:val="0"/>
   </w:num>
-  <w:num w:numId="31">
+  <w:num w:numId="31" w16cid:durableId="455871122">
     <w:abstractNumId w:val="0"/>
   </w:num>
-  <w:num w:numId="32">
+  <w:num w:numId="32" w16cid:durableId="1963146104">
     <w:abstractNumId w:val="11"/>
   </w:num>
-  <w:num w:numId="33">
+  <w:num w:numId="33" w16cid:durableId="1265765526">
     <w:abstractNumId w:val="0"/>
     <w:lvlOverride w:ilvl="0">
       <w:startOverride w:val="1"/>
@@ -9983,7 +9867,7 @@
       <w:startOverride w:val="1"/>
     </w:lvlOverride>
   </w:num>
-  <w:num w:numId="34">
+  <w:num w:numId="34" w16cid:durableId="315770776">
     <w:abstractNumId w:val="12"/>
     <w:lvlOverride w:ilvl="0">
       <w:startOverride w:val="3"/>
@@ -10013,16 +9897,16 @@
       <w:startOverride w:val="3"/>
     </w:lvlOverride>
   </w:num>
-  <w:num w:numId="35">
+  <w:num w:numId="35" w16cid:durableId="1838643311">
     <w:abstractNumId w:val="11"/>
   </w:num>
-  <w:num w:numId="36">
+  <w:num w:numId="36" w16cid:durableId="2113821562">
     <w:abstractNumId w:val="11"/>
   </w:num>
-  <w:num w:numId="37">
+  <w:num w:numId="37" w16cid:durableId="650712292">
     <w:abstractNumId w:val="11"/>
   </w:num>
-  <w:num w:numId="38">
+  <w:num w:numId="38" w16cid:durableId="1428427913">
     <w:abstractNumId w:val="0"/>
     <w:lvlOverride w:ilvl="0">
       <w:startOverride w:val="1"/>
@@ -10052,22 +9936,22 @@
       <w:startOverride w:val="1"/>
     </w:lvlOverride>
   </w:num>
-  <w:num w:numId="39">
+  <w:num w:numId="39" w16cid:durableId="1396319762">
     <w:abstractNumId w:val="11"/>
   </w:num>
-  <w:num w:numId="40">
+  <w:num w:numId="40" w16cid:durableId="1145662535">
     <w:abstractNumId w:val="11"/>
   </w:num>
-  <w:num w:numId="41">
+  <w:num w:numId="41" w16cid:durableId="1546674342">
     <w:abstractNumId w:val="11"/>
   </w:num>
-  <w:num w:numId="42">
+  <w:num w:numId="42" w16cid:durableId="359550836">
     <w:abstractNumId w:val="11"/>
   </w:num>
-  <w:num w:numId="43">
+  <w:num w:numId="43" w16cid:durableId="2029331633">
     <w:abstractNumId w:val="11"/>
   </w:num>
-  <w:num w:numId="44">
+  <w:num w:numId="44" w16cid:durableId="1713186621">
     <w:abstractNumId w:val="11"/>
   </w:num>
 </w:numbering>
@@ -10487,7 +10371,7 @@
     <w:uiPriority w:val="9"/>
     <w:unhideWhenUsed/>
     <w:qFormat/>
-    <w:rsid w:val="002E6862"/>
+    <w:rsid w:val="00A24F6B"/>
     <w:pPr>
       <w:spacing w:before="200" w:after="120"/>
       <w:outlineLvl w:val="2"/>
@@ -10495,6 +10379,7 @@
     <w:rPr>
       <w:rFonts w:asciiTheme="majorHAnsi" w:hAnsiTheme="majorHAnsi"/>
       <w:bCs w:val="0"/>
+      <w:sz w:val="40"/>
     </w:rPr>
   </w:style>
   <w:style w:type="paragraph" w:styleId="Overskrift4">

</xml_diff>